<commit_message>
update erd, phân tích
</commit_message>
<xml_diff>
--- a/documents/Phân tích nghiệp vụ.docx
+++ b/documents/Phân tích nghiệp vụ.docx
@@ -6217,7 +6217,23 @@
           <w:i w:val="0"/>
           <w:iCs w:val="0"/>
         </w:rPr>
-        <w:t>Xem thông tin, tìm kiếm đồ uống (theo tên)</w:t>
+        <w:t>Xem thông tin, thêm</w:t>
+      </w:r>
+      <w:r>
+        <w:rPr>
+          <w:rStyle w:val="Emphasis"/>
+          <w:i w:val="0"/>
+          <w:iCs w:val="0"/>
+        </w:rPr>
+        <w:t>,</w:t>
+      </w:r>
+      <w:r>
+        <w:rPr>
+          <w:rStyle w:val="Emphasis"/>
+          <w:i w:val="0"/>
+          <w:iCs w:val="0"/>
+        </w:rPr>
+        <w:t xml:space="preserve"> tìm kiếm hoá đơn(nhân viên ghi nhận order đồ uống của khách hàng theo bàn và thanh toán. Cho phép gộp bàn, chuyển bàn)</w:t>
       </w:r>
     </w:p>
     <w:p>
@@ -6240,7 +6256,7 @@
           <w:i w:val="0"/>
           <w:iCs w:val="0"/>
         </w:rPr>
-        <w:t>Xem thông tin, tìm kiếm nguyên liệu (theo tên)</w:t>
+        <w:t>Xem lịch làm việc của các nhân viên</w:t>
       </w:r>
     </w:p>
     <w:p>
@@ -6263,31 +6279,24 @@
           <w:i w:val="0"/>
           <w:iCs w:val="0"/>
         </w:rPr>
-        <w:t>Xem thông tin, tìm kiếm bàn ( theo tên)</w:t>
+        <w:lastRenderedPageBreak/>
+        <w:t xml:space="preserve">Quản lý </w:t>
       </w:r>
-    </w:p>
-    <w:p>
-      <w:pPr>
-        <w:numPr>
-          <w:ilvl w:val="0"/>
-          <w:numId w:val="47"/>
-        </w:numPr>
-        <w:spacing w:after="160" w:line="259" w:lineRule="auto"/>
-        <w:jc w:val="both"/>
+      <w:r>
         <w:rPr>
           <w:rStyle w:val="Emphasis"/>
           <w:i w:val="0"/>
           <w:iCs w:val="0"/>
         </w:rPr>
-      </w:pPr>
+        <w:t>Khách hàng</w:t>
+      </w:r>
       <w:r>
         <w:rPr>
           <w:rStyle w:val="Emphasis"/>
           <w:i w:val="0"/>
           <w:iCs w:val="0"/>
         </w:rPr>
-        <w:lastRenderedPageBreak/>
-        <w:t>Xem thông tin, thêm</w:t>
+        <w:t xml:space="preserve">: Người quản lý có thể thêm, sửa, xoá và tiềm kiếm </w:t>
       </w:r>
       <w:r>
         <w:rPr>
@@ -6295,7 +6304,7 @@
           <w:i w:val="0"/>
           <w:iCs w:val="0"/>
         </w:rPr>
-        <w:t>,</w:t>
+        <w:t>Khách hàng</w:t>
       </w:r>
       <w:r>
         <w:rPr>
@@ -6303,124 +6312,23 @@
           <w:i w:val="0"/>
           <w:iCs w:val="0"/>
         </w:rPr>
-        <w:t xml:space="preserve"> tìm kiếm hoá đơn(nhân viên ghi nhận order đồ uống của khách hàng theo bàn và thanh toán. Cho phép gộp bàn, chuyển bàn)</w:t>
+        <w:t xml:space="preserve"> (theo </w:t>
       </w:r>
-    </w:p>
-    <w:p>
-      <w:pPr>
-        <w:numPr>
-          <w:ilvl w:val="0"/>
-          <w:numId w:val="47"/>
-        </w:numPr>
-        <w:spacing w:after="160" w:line="259" w:lineRule="auto"/>
-        <w:jc w:val="both"/>
+      <w:r>
         <w:rPr>
           <w:rStyle w:val="Emphasis"/>
           <w:i w:val="0"/>
           <w:iCs w:val="0"/>
         </w:rPr>
-      </w:pPr>
+        <w:t>email</w:t>
+      </w:r>
       <w:r>
         <w:rPr>
           <w:rStyle w:val="Emphasis"/>
           <w:i w:val="0"/>
           <w:iCs w:val="0"/>
         </w:rPr>
-        <w:t>Xem lịch làm việc của các nhân viên</w:t>
-      </w:r>
-    </w:p>
-    <w:p>
-      <w:pPr>
-        <w:numPr>
-          <w:ilvl w:val="0"/>
-          <w:numId w:val="47"/>
-        </w:numPr>
-        <w:spacing w:after="160" w:line="259" w:lineRule="auto"/>
-        <w:jc w:val="both"/>
-        <w:rPr>
-          <w:rStyle w:val="Emphasis"/>
-          <w:i w:val="0"/>
-          <w:iCs w:val="0"/>
-        </w:rPr>
-      </w:pPr>
-      <w:r>
-        <w:rPr>
-          <w:rStyle w:val="Emphasis"/>
-          <w:i w:val="0"/>
-          <w:iCs w:val="0"/>
-        </w:rPr>
-        <w:t xml:space="preserve">Quản lý </w:t>
-      </w:r>
-      <w:r>
-        <w:rPr>
-          <w:rStyle w:val="Emphasis"/>
-          <w:i w:val="0"/>
-          <w:iCs w:val="0"/>
-        </w:rPr>
-        <w:t>Khách hàng</w:t>
-      </w:r>
-      <w:r>
-        <w:rPr>
-          <w:rStyle w:val="Emphasis"/>
-          <w:i w:val="0"/>
-          <w:iCs w:val="0"/>
-        </w:rPr>
-        <w:t xml:space="preserve">: Người quản lý có thể thêm, sửa, xoá và tiềm kiếm </w:t>
-      </w:r>
-      <w:r>
-        <w:rPr>
-          <w:rStyle w:val="Emphasis"/>
-          <w:i w:val="0"/>
-          <w:iCs w:val="0"/>
-        </w:rPr>
-        <w:t>Khách hàng</w:t>
-      </w:r>
-      <w:r>
-        <w:rPr>
-          <w:rStyle w:val="Emphasis"/>
-          <w:i w:val="0"/>
-          <w:iCs w:val="0"/>
-        </w:rPr>
-        <w:t xml:space="preserve"> (theo </w:t>
-      </w:r>
-      <w:r>
-        <w:rPr>
-          <w:rStyle w:val="Emphasis"/>
-          <w:i w:val="0"/>
-          <w:iCs w:val="0"/>
-        </w:rPr>
-        <w:t>email</w:t>
-      </w:r>
-      <w:r>
-        <w:rPr>
-          <w:rStyle w:val="Emphasis"/>
-          <w:i w:val="0"/>
-          <w:iCs w:val="0"/>
-        </w:rPr>
         <w:t>)</w:t>
-      </w:r>
-    </w:p>
-    <w:p>
-      <w:pPr>
-        <w:numPr>
-          <w:ilvl w:val="0"/>
-          <w:numId w:val="47"/>
-        </w:numPr>
-        <w:spacing w:after="160" w:line="259" w:lineRule="auto"/>
-        <w:jc w:val="both"/>
-        <w:rPr>
-          <w:rStyle w:val="Emphasis"/>
-          <w:i w:val="0"/>
-          <w:iCs w:val="0"/>
-        </w:rPr>
-      </w:pPr>
-      <w:r>
-        <w:rPr>
-          <w:rStyle w:val="Emphasis"/>
-          <w:i w:val="0"/>
-          <w:iCs w:val="0"/>
-        </w:rPr>
-        <w:t>Xem thông tin, tìm kiếm voucher</w:t>
       </w:r>
     </w:p>
     <w:p>
@@ -6510,7 +6418,7 @@
           <w:i w:val="0"/>
           <w:iCs w:val="0"/>
         </w:rPr>
-        <w:t>Quản lý lịch làm việc: Người quản lý có thể thêm, sửa, xoá lịch làm việc của nhân viên trong 1 tháng</w:t>
+        <w:t>Quản lý lịch làm việc: Người quản lý có thể thêm, sửa, xoá lịch làm việc của nhân viên</w:t>
       </w:r>
     </w:p>
     <w:p>
@@ -7023,7 +6931,6 @@
           <w:sz w:val="36"/>
           <w:szCs w:val="36"/>
         </w:rPr>
-        <w:lastRenderedPageBreak/>
         <w:t xml:space="preserve">YÊU CẦU </w:t>
       </w:r>
       <w:r>
@@ -7327,21 +7234,7 @@
                 <w:rFonts w:ascii="Times New Roman" w:hAnsi="Times New Roman" w:cs="Times New Roman"/>
                 <w:szCs w:val="24"/>
               </w:rPr>
-              <w:t xml:space="preserve">Đăng </w:t>
-            </w:r>
-            <w:r>
-              <w:rPr>
-                <w:rFonts w:ascii="Times New Roman" w:hAnsi="Times New Roman" w:cs="Times New Roman"/>
-                <w:szCs w:val="24"/>
-              </w:rPr>
-              <w:t>n</w:t>
-            </w:r>
-            <w:r>
-              <w:rPr>
-                <w:rFonts w:ascii="Times New Roman" w:hAnsi="Times New Roman" w:cs="Times New Roman"/>
-                <w:szCs w:val="24"/>
-              </w:rPr>
-              <w:t>hập</w:t>
+              <w:t>Quản lý vai trò nhân viên</w:t>
             </w:r>
           </w:p>
           <w:p>
@@ -7361,7 +7254,14 @@
                 <w:rFonts w:ascii="Times New Roman" w:hAnsi="Times New Roman" w:cs="Times New Roman"/>
                 <w:szCs w:val="24"/>
               </w:rPr>
-              <w:t>Đăng xuất</w:t>
+              <w:t xml:space="preserve">Quản lý nhà cung cấp </w:t>
+            </w:r>
+            <w:r>
+              <w:rPr>
+                <w:rFonts w:ascii="Times New Roman" w:hAnsi="Times New Roman" w:cs="Times New Roman"/>
+                <w:szCs w:val="24"/>
+              </w:rPr>
+              <w:t>( nguyên liệu )</w:t>
             </w:r>
           </w:p>
           <w:p>
@@ -7381,7 +7281,7 @@
                 <w:rFonts w:ascii="Times New Roman" w:hAnsi="Times New Roman" w:cs="Times New Roman"/>
                 <w:szCs w:val="24"/>
               </w:rPr>
-              <w:t>Đổi mật khẩu</w:t>
+              <w:t>Quản lý loại nguyên liệu</w:t>
             </w:r>
           </w:p>
           <w:p>
@@ -7401,7 +7301,7 @@
                 <w:rFonts w:ascii="Times New Roman" w:hAnsi="Times New Roman" w:cs="Times New Roman"/>
                 <w:szCs w:val="24"/>
               </w:rPr>
-              <w:t>Quên mật khẩu</w:t>
+              <w:t>Quản lý loại đồ uống</w:t>
             </w:r>
           </w:p>
           <w:p>
@@ -7644,7 +7544,21 @@
                 <w:rFonts w:ascii="Times New Roman" w:hAnsi="Times New Roman" w:cs="Times New Roman"/>
                 <w:szCs w:val="24"/>
               </w:rPr>
-              <w:t xml:space="preserve">Đăng nhập </w:t>
+              <w:t xml:space="preserve">Đăng </w:t>
+            </w:r>
+            <w:r>
+              <w:rPr>
+                <w:rFonts w:ascii="Times New Roman" w:hAnsi="Times New Roman" w:cs="Times New Roman"/>
+                <w:szCs w:val="24"/>
+              </w:rPr>
+              <w:t>n</w:t>
+            </w:r>
+            <w:r>
+              <w:rPr>
+                <w:rFonts w:ascii="Times New Roman" w:hAnsi="Times New Roman" w:cs="Times New Roman"/>
+                <w:szCs w:val="24"/>
+              </w:rPr>
+              <w:t>hập</w:t>
             </w:r>
           </w:p>
           <w:p>
@@ -7684,7 +7598,7 @@
                 <w:rFonts w:ascii="Times New Roman" w:hAnsi="Times New Roman" w:cs="Times New Roman"/>
                 <w:szCs w:val="24"/>
               </w:rPr>
-              <w:t>Thêm, xem, tìm hoá đơn</w:t>
+              <w:t>Đổi mật khẩu</w:t>
             </w:r>
           </w:p>
           <w:p>
@@ -7704,21 +7618,7 @@
                 <w:rFonts w:ascii="Times New Roman" w:hAnsi="Times New Roman" w:cs="Times New Roman"/>
                 <w:szCs w:val="24"/>
               </w:rPr>
-              <w:t>Xem</w:t>
-            </w:r>
-            <w:r>
-              <w:rPr>
-                <w:rFonts w:ascii="Times New Roman" w:hAnsi="Times New Roman" w:cs="Times New Roman"/>
-                <w:szCs w:val="24"/>
-              </w:rPr>
-              <w:t>, tìm</w:t>
-            </w:r>
-            <w:r>
-              <w:rPr>
-                <w:rFonts w:ascii="Times New Roman" w:hAnsi="Times New Roman" w:cs="Times New Roman"/>
-                <w:szCs w:val="24"/>
-              </w:rPr>
-              <w:t xml:space="preserve"> đồ uống</w:t>
+              <w:t>Quên mật khẩu</w:t>
             </w:r>
           </w:p>
           <w:p>
@@ -7738,7 +7638,7 @@
                 <w:rFonts w:ascii="Times New Roman" w:hAnsi="Times New Roman" w:cs="Times New Roman"/>
                 <w:szCs w:val="24"/>
               </w:rPr>
-              <w:t>Xem, tìm nguyên liệu</w:t>
+              <w:t>Thêm, xem, tìm hoá đơn</w:t>
             </w:r>
           </w:p>
           <w:p>
@@ -7759,46 +7659,6 @@
                 <w:szCs w:val="24"/>
               </w:rPr>
               <w:t>Xem lịch làm việc</w:t>
-            </w:r>
-          </w:p>
-          <w:p>
-            <w:pPr>
-              <w:numPr>
-                <w:ilvl w:val="0"/>
-                <w:numId w:val="4"/>
-              </w:numPr>
-              <w:spacing w:before="120" w:after="120"/>
-              <w:rPr>
-                <w:rFonts w:ascii="Times New Roman" w:hAnsi="Times New Roman" w:cs="Times New Roman"/>
-                <w:szCs w:val="24"/>
-              </w:rPr>
-            </w:pPr>
-            <w:r>
-              <w:rPr>
-                <w:rFonts w:ascii="Times New Roman" w:hAnsi="Times New Roman" w:cs="Times New Roman"/>
-                <w:szCs w:val="24"/>
-              </w:rPr>
-              <w:t>Xem voucher</w:t>
-            </w:r>
-          </w:p>
-          <w:p>
-            <w:pPr>
-              <w:numPr>
-                <w:ilvl w:val="0"/>
-                <w:numId w:val="4"/>
-              </w:numPr>
-              <w:spacing w:before="120" w:after="120"/>
-              <w:rPr>
-                <w:rFonts w:ascii="Times New Roman" w:hAnsi="Times New Roman" w:cs="Times New Roman"/>
-                <w:szCs w:val="24"/>
-              </w:rPr>
-            </w:pPr>
-            <w:r>
-              <w:rPr>
-                <w:rFonts w:ascii="Times New Roman" w:hAnsi="Times New Roman" w:cs="Times New Roman"/>
-                <w:szCs w:val="24"/>
-              </w:rPr>
-              <w:t>Xem bàn</w:t>
             </w:r>
           </w:p>
           <w:p>
@@ -7902,93 +7762,8 @@
         <w:t>:</w:t>
       </w:r>
     </w:p>
-    <w:tbl>
-      <w:tblPr>
-        <w:tblStyle w:val="TableGrid"/>
-        <w:tblW w:w="0" w:type="auto"/>
-        <w:tblInd w:w="720" w:type="dxa"/>
-        <w:tblLook w:val="04A0" w:firstRow="1" w:lastRow="0" w:firstColumn="1" w:lastColumn="0" w:noHBand="0" w:noVBand="1"/>
-      </w:tblPr>
-      <w:tblGrid>
-        <w:gridCol w:w="9080"/>
-      </w:tblGrid>
-      <w:tr>
-        <w:tc>
-          <w:tcPr>
-            <w:tcW w:w="9800" w:type="dxa"/>
-          </w:tcPr>
-          <w:p>
-            <w:pPr>
-              <w:rPr>
-                <w:rFonts w:ascii="Times New Roman" w:hAnsi="Times New Roman" w:cs="Times New Roman"/>
-                <w:b/>
-                <w:bCs/>
-                <w:sz w:val="36"/>
-                <w:szCs w:val="36"/>
-              </w:rPr>
-            </w:pPr>
-            <w:r>
-              <w:rPr>
-                <w:noProof/>
-              </w:rPr>
-              <w:lastRenderedPageBreak/>
-              <w:drawing>
-                <wp:inline distT="0" distB="0" distL="0" distR="0" wp14:anchorId="1F66D03C" wp14:editId="158700D8">
-                  <wp:extent cx="6229350" cy="3146425"/>
-                  <wp:effectExtent l="0" t="0" r="0" b="0"/>
-                  <wp:docPr id="4" name="Picture 4"/>
-                  <wp:cNvGraphicFramePr>
-                    <a:graphicFrameLocks xmlns:a="http://schemas.openxmlformats.org/drawingml/2006/main" noChangeAspect="1"/>
-                  </wp:cNvGraphicFramePr>
-                  <a:graphic xmlns:a="http://schemas.openxmlformats.org/drawingml/2006/main">
-                    <a:graphicData uri="http://schemas.openxmlformats.org/drawingml/2006/picture">
-                      <pic:pic xmlns:pic="http://schemas.openxmlformats.org/drawingml/2006/picture">
-                        <pic:nvPicPr>
-                          <pic:cNvPr id="0" name="Picture 1"/>
-                          <pic:cNvPicPr>
-                            <a:picLocks noChangeAspect="1" noChangeArrowheads="1"/>
-                          </pic:cNvPicPr>
-                        </pic:nvPicPr>
-                        <pic:blipFill>
-                          <a:blip r:embed="rId13">
-                            <a:extLst>
-                              <a:ext uri="{28A0092B-C50C-407E-A947-70E740481C1C}">
-                                <a14:useLocalDpi xmlns:a14="http://schemas.microsoft.com/office/drawing/2010/main" val="0"/>
-                              </a:ext>
-                            </a:extLst>
-                          </a:blip>
-                          <a:srcRect/>
-                          <a:stretch>
-                            <a:fillRect/>
-                          </a:stretch>
-                        </pic:blipFill>
-                        <pic:spPr bwMode="auto">
-                          <a:xfrm>
-                            <a:off x="0" y="0"/>
-                            <a:ext cx="6229350" cy="3146425"/>
-                          </a:xfrm>
-                          <a:prstGeom prst="rect">
-                            <a:avLst/>
-                          </a:prstGeom>
-                          <a:noFill/>
-                          <a:ln>
-                            <a:noFill/>
-                          </a:ln>
-                        </pic:spPr>
-                      </pic:pic>
-                    </a:graphicData>
-                  </a:graphic>
-                </wp:inline>
-              </w:drawing>
-            </w:r>
-          </w:p>
-        </w:tc>
-      </w:tr>
-    </w:tbl>
     <w:p>
       <w:pPr>
-        <w:ind w:left="720"/>
-        <w:jc w:val="center"/>
         <w:rPr>
           <w:rFonts w:ascii="Times New Roman" w:hAnsi="Times New Roman" w:cs="Times New Roman"/>
           <w:b/>
@@ -7997,6 +7772,51 @@
           <w:szCs w:val="36"/>
         </w:rPr>
       </w:pPr>
+      <w:r>
+        <w:rPr>
+          <w:rFonts w:ascii="Times New Roman" w:hAnsi="Times New Roman" w:cs="Times New Roman"/>
+          <w:b/>
+          <w:bCs/>
+          <w:sz w:val="36"/>
+          <w:szCs w:val="36"/>
+        </w:rPr>
+        <w:lastRenderedPageBreak/>
+        <w:drawing>
+          <wp:inline distT="0" distB="0" distL="0" distR="0" wp14:anchorId="0862661B" wp14:editId="4B1AEE94">
+            <wp:extent cx="6229350" cy="3507740"/>
+            <wp:effectExtent l="0" t="0" r="0" b="0"/>
+            <wp:docPr id="1" name="Picture 1"/>
+            <wp:cNvGraphicFramePr>
+              <a:graphicFrameLocks xmlns:a="http://schemas.openxmlformats.org/drawingml/2006/main" noChangeAspect="1"/>
+            </wp:cNvGraphicFramePr>
+            <a:graphic xmlns:a="http://schemas.openxmlformats.org/drawingml/2006/main">
+              <a:graphicData uri="http://schemas.openxmlformats.org/drawingml/2006/picture">
+                <pic:pic xmlns:pic="http://schemas.openxmlformats.org/drawingml/2006/picture">
+                  <pic:nvPicPr>
+                    <pic:cNvPr id="1" name=""/>
+                    <pic:cNvPicPr/>
+                  </pic:nvPicPr>
+                  <pic:blipFill>
+                    <a:blip r:embed="rId13"/>
+                    <a:stretch>
+                      <a:fillRect/>
+                    </a:stretch>
+                  </pic:blipFill>
+                  <pic:spPr>
+                    <a:xfrm>
+                      <a:off x="0" y="0"/>
+                      <a:ext cx="6229350" cy="3507740"/>
+                    </a:xfrm>
+                    <a:prstGeom prst="rect">
+                      <a:avLst/>
+                    </a:prstGeom>
+                  </pic:spPr>
+                </pic:pic>
+              </a:graphicData>
+            </a:graphic>
+          </wp:inline>
+        </w:drawing>
+      </w:r>
     </w:p>
     <w:p>
       <w:pPr>
@@ -8022,81 +7842,63 @@
         <w:t>Quản lý:</w:t>
       </w:r>
     </w:p>
-    <w:tbl>
-      <w:tblPr>
-        <w:tblStyle w:val="TableGrid"/>
-        <w:tblW w:w="0" w:type="auto"/>
-        <w:tblInd w:w="720" w:type="dxa"/>
-        <w:tblLook w:val="04A0" w:firstRow="1" w:lastRow="0" w:firstColumn="1" w:lastColumn="0" w:noHBand="0" w:noVBand="1"/>
-      </w:tblPr>
-      <w:tblGrid>
-        <w:gridCol w:w="9080"/>
-      </w:tblGrid>
-      <w:tr>
-        <w:tc>
-          <w:tcPr>
-            <w:tcW w:w="9800" w:type="dxa"/>
-          </w:tcPr>
-          <w:p>
-            <w:pPr>
-              <w:rPr>
-                <w:rFonts w:ascii="Times New Roman" w:hAnsi="Times New Roman" w:cs="Times New Roman"/>
-                <w:b/>
-                <w:bCs/>
-                <w:color w:val="4F81BD" w:themeColor="accent1"/>
-                <w:sz w:val="36"/>
-                <w:szCs w:val="36"/>
-              </w:rPr>
-            </w:pPr>
-            <w:r>
-              <w:rPr>
-                <w:rFonts w:ascii="Times New Roman" w:hAnsi="Times New Roman" w:cs="Times New Roman"/>
-                <w:b/>
-                <w:bCs/>
-                <w:color w:val="4F81BD" w:themeColor="accent1"/>
-                <w:sz w:val="36"/>
-                <w:szCs w:val="36"/>
-              </w:rPr>
-              <w:drawing>
-                <wp:inline distT="0" distB="0" distL="0" distR="0" wp14:anchorId="418D1714" wp14:editId="4E1DF42C">
-                  <wp:extent cx="6229350" cy="4167963"/>
-                  <wp:effectExtent l="0" t="0" r="0" b="4445"/>
-                  <wp:docPr id="1" name="Picture 1"/>
-                  <wp:cNvGraphicFramePr>
-                    <a:graphicFrameLocks xmlns:a="http://schemas.openxmlformats.org/drawingml/2006/main" noChangeAspect="1"/>
-                  </wp:cNvGraphicFramePr>
-                  <a:graphic xmlns:a="http://schemas.openxmlformats.org/drawingml/2006/main">
-                    <a:graphicData uri="http://schemas.openxmlformats.org/drawingml/2006/picture">
-                      <pic:pic xmlns:pic="http://schemas.openxmlformats.org/drawingml/2006/picture">
-                        <pic:nvPicPr>
-                          <pic:cNvPr id="1" name=""/>
-                          <pic:cNvPicPr/>
-                        </pic:nvPicPr>
-                        <pic:blipFill>
-                          <a:blip r:embed="rId14"/>
-                          <a:stretch>
-                            <a:fillRect/>
-                          </a:stretch>
-                        </pic:blipFill>
-                        <pic:spPr>
-                          <a:xfrm>
-                            <a:off x="0" y="0"/>
-                            <a:ext cx="6229350" cy="4167963"/>
-                          </a:xfrm>
-                          <a:prstGeom prst="rect">
-                            <a:avLst/>
-                          </a:prstGeom>
-                        </pic:spPr>
-                      </pic:pic>
-                    </a:graphicData>
-                  </a:graphic>
-                </wp:inline>
-              </w:drawing>
-            </w:r>
-          </w:p>
-        </w:tc>
-      </w:tr>
-    </w:tbl>
+    <w:p>
+      <w:pPr>
+        <w:rPr>
+          <w:rFonts w:ascii="Times New Roman" w:hAnsi="Times New Roman" w:cs="Times New Roman"/>
+          <w:b/>
+          <w:bCs/>
+          <w:color w:val="4F81BD" w:themeColor="accent1"/>
+          <w:sz w:val="36"/>
+          <w:szCs w:val="36"/>
+        </w:rPr>
+      </w:pPr>
+      <w:r>
+        <w:rPr>
+          <w:rFonts w:ascii="Times New Roman" w:hAnsi="Times New Roman" w:cs="Times New Roman"/>
+          <w:b/>
+          <w:bCs/>
+          <w:color w:val="4F81BD" w:themeColor="accent1"/>
+          <w:sz w:val="36"/>
+          <w:szCs w:val="36"/>
+        </w:rPr>
+        <w:drawing>
+          <wp:inline distT="0" distB="0" distL="0" distR="0" wp14:anchorId="45AA5960" wp14:editId="7EDEBFF8">
+            <wp:extent cx="6229350" cy="3254375"/>
+            <wp:effectExtent l="0" t="0" r="0" b="3175"/>
+            <wp:docPr id="32" name="Picture 32"/>
+            <wp:cNvGraphicFramePr>
+              <a:graphicFrameLocks xmlns:a="http://schemas.openxmlformats.org/drawingml/2006/main" noChangeAspect="1"/>
+            </wp:cNvGraphicFramePr>
+            <a:graphic xmlns:a="http://schemas.openxmlformats.org/drawingml/2006/main">
+              <a:graphicData uri="http://schemas.openxmlformats.org/drawingml/2006/picture">
+                <pic:pic xmlns:pic="http://schemas.openxmlformats.org/drawingml/2006/picture">
+                  <pic:nvPicPr>
+                    <pic:cNvPr id="1" name=""/>
+                    <pic:cNvPicPr/>
+                  </pic:nvPicPr>
+                  <pic:blipFill>
+                    <a:blip r:embed="rId14"/>
+                    <a:stretch>
+                      <a:fillRect/>
+                    </a:stretch>
+                  </pic:blipFill>
+                  <pic:spPr>
+                    <a:xfrm>
+                      <a:off x="0" y="0"/>
+                      <a:ext cx="6229350" cy="3254375"/>
+                    </a:xfrm>
+                    <a:prstGeom prst="rect">
+                      <a:avLst/>
+                    </a:prstGeom>
+                  </pic:spPr>
+                </pic:pic>
+              </a:graphicData>
+            </a:graphic>
+          </wp:inline>
+        </w:drawing>
+      </w:r>
+    </w:p>
     <w:p>
       <w:pPr>
         <w:ind w:left="720"/>
@@ -8339,6 +8141,414 @@
                 <w:bCs/>
                 <w:szCs w:val="24"/>
               </w:rPr>
+              <w:t>Tài khoản</w:t>
+            </w:r>
+          </w:p>
+        </w:tc>
+      </w:tr>
+      <w:tr>
+        <w:trPr>
+          <w:jc w:val="center"/>
+        </w:trPr>
+        <w:tc>
+          <w:tcPr>
+            <w:tcW w:w="2676" w:type="dxa"/>
+            <w:tcBorders>
+              <w:top w:val="single" w:sz="8" w:space="0" w:color="4F81BD"/>
+              <w:left w:val="single" w:sz="8" w:space="0" w:color="4F81BD"/>
+              <w:bottom w:val="single" w:sz="8" w:space="0" w:color="4F81BD"/>
+              <w:right w:val="single" w:sz="8" w:space="0" w:color="4F81BD"/>
+            </w:tcBorders>
+            <w:shd w:val="clear" w:color="auto" w:fill="FFFFFF" w:themeFill="background1"/>
+          </w:tcPr>
+          <w:p>
+            <w:pPr>
+              <w:spacing w:before="120" w:after="120"/>
+              <w:rPr>
+                <w:rFonts w:ascii="Times New Roman" w:hAnsi="Times New Roman" w:cs="Times New Roman"/>
+                <w:szCs w:val="24"/>
+              </w:rPr>
+            </w:pPr>
+            <w:r>
+              <w:rPr>
+                <w:rFonts w:ascii="Times New Roman" w:hAnsi="Times New Roman" w:cs="Times New Roman"/>
+                <w:szCs w:val="24"/>
+              </w:rPr>
+              <w:t>Đăng nhập</w:t>
+            </w:r>
+          </w:p>
+        </w:tc>
+        <w:tc>
+          <w:tcPr>
+            <w:tcW w:w="1914" w:type="dxa"/>
+            <w:tcBorders>
+              <w:top w:val="single" w:sz="8" w:space="0" w:color="4F81BD"/>
+              <w:left w:val="single" w:sz="8" w:space="0" w:color="4F81BD"/>
+              <w:bottom w:val="single" w:sz="8" w:space="0" w:color="4F81BD"/>
+              <w:right w:val="single" w:sz="8" w:space="0" w:color="4F81BD"/>
+            </w:tcBorders>
+            <w:shd w:val="clear" w:color="auto" w:fill="FFFFFF" w:themeFill="background1"/>
+          </w:tcPr>
+          <w:p>
+            <w:pPr>
+              <w:spacing w:before="120" w:after="120"/>
+              <w:rPr>
+                <w:rFonts w:ascii="Times New Roman" w:hAnsi="Times New Roman" w:cs="Times New Roman"/>
+                <w:szCs w:val="24"/>
+              </w:rPr>
+            </w:pPr>
+            <w:r>
+              <w:rPr>
+                <w:rFonts w:ascii="Times New Roman" w:hAnsi="Times New Roman" w:cs="Times New Roman"/>
+                <w:szCs w:val="24"/>
+              </w:rPr>
+              <w:t>UC_1.1</w:t>
+            </w:r>
+          </w:p>
+        </w:tc>
+        <w:tc>
+          <w:tcPr>
+            <w:tcW w:w="4500" w:type="dxa"/>
+            <w:tcBorders>
+              <w:top w:val="single" w:sz="8" w:space="0" w:color="4F81BD"/>
+              <w:left w:val="single" w:sz="8" w:space="0" w:color="4F81BD"/>
+              <w:bottom w:val="single" w:sz="8" w:space="0" w:color="4F81BD"/>
+              <w:right w:val="single" w:sz="8" w:space="0" w:color="4F81BD"/>
+            </w:tcBorders>
+            <w:shd w:val="clear" w:color="auto" w:fill="FFFFFF" w:themeFill="background1"/>
+          </w:tcPr>
+          <w:p>
+            <w:pPr>
+              <w:spacing w:before="120" w:after="120"/>
+              <w:rPr>
+                <w:rFonts w:ascii="Times New Roman" w:hAnsi="Times New Roman" w:cs="Times New Roman"/>
+                <w:szCs w:val="24"/>
+              </w:rPr>
+            </w:pPr>
+            <w:r>
+              <w:rPr>
+                <w:rFonts w:ascii="Times New Roman" w:hAnsi="Times New Roman" w:cs="Times New Roman"/>
+                <w:szCs w:val="24"/>
+              </w:rPr>
+              <w:t>Đăng nhập bằng email và mật khẩu</w:t>
+            </w:r>
+          </w:p>
+        </w:tc>
+      </w:tr>
+      <w:tr>
+        <w:trPr>
+          <w:jc w:val="center"/>
+        </w:trPr>
+        <w:tc>
+          <w:tcPr>
+            <w:tcW w:w="2676" w:type="dxa"/>
+            <w:tcBorders>
+              <w:top w:val="single" w:sz="8" w:space="0" w:color="4F81BD"/>
+              <w:left w:val="single" w:sz="8" w:space="0" w:color="4F81BD"/>
+              <w:bottom w:val="single" w:sz="8" w:space="0" w:color="4F81BD"/>
+              <w:right w:val="single" w:sz="8" w:space="0" w:color="4F81BD"/>
+            </w:tcBorders>
+            <w:shd w:val="clear" w:color="auto" w:fill="FFFFFF" w:themeFill="background1"/>
+          </w:tcPr>
+          <w:p>
+            <w:pPr>
+              <w:spacing w:before="120" w:after="120"/>
+              <w:rPr>
+                <w:rFonts w:ascii="Times New Roman" w:hAnsi="Times New Roman" w:cs="Times New Roman"/>
+                <w:szCs w:val="24"/>
+              </w:rPr>
+            </w:pPr>
+            <w:r>
+              <w:rPr>
+                <w:rFonts w:ascii="Times New Roman" w:hAnsi="Times New Roman" w:cs="Times New Roman"/>
+                <w:szCs w:val="24"/>
+              </w:rPr>
+              <w:t>Đăng xuất</w:t>
+            </w:r>
+          </w:p>
+        </w:tc>
+        <w:tc>
+          <w:tcPr>
+            <w:tcW w:w="1914" w:type="dxa"/>
+            <w:tcBorders>
+              <w:top w:val="single" w:sz="8" w:space="0" w:color="4F81BD"/>
+              <w:left w:val="single" w:sz="8" w:space="0" w:color="4F81BD"/>
+              <w:bottom w:val="single" w:sz="8" w:space="0" w:color="4F81BD"/>
+              <w:right w:val="single" w:sz="8" w:space="0" w:color="4F81BD"/>
+            </w:tcBorders>
+            <w:shd w:val="clear" w:color="auto" w:fill="FFFFFF" w:themeFill="background1"/>
+          </w:tcPr>
+          <w:p>
+            <w:pPr>
+              <w:spacing w:before="120" w:after="120"/>
+              <w:rPr>
+                <w:rFonts w:ascii="Times New Roman" w:hAnsi="Times New Roman" w:cs="Times New Roman"/>
+                <w:szCs w:val="24"/>
+              </w:rPr>
+            </w:pPr>
+            <w:r>
+              <w:rPr>
+                <w:rFonts w:ascii="Times New Roman" w:hAnsi="Times New Roman" w:cs="Times New Roman"/>
+                <w:szCs w:val="24"/>
+              </w:rPr>
+              <w:t>UC_1.2</w:t>
+            </w:r>
+          </w:p>
+        </w:tc>
+        <w:tc>
+          <w:tcPr>
+            <w:tcW w:w="4500" w:type="dxa"/>
+            <w:tcBorders>
+              <w:top w:val="single" w:sz="8" w:space="0" w:color="4F81BD"/>
+              <w:left w:val="single" w:sz="8" w:space="0" w:color="4F81BD"/>
+              <w:bottom w:val="single" w:sz="8" w:space="0" w:color="4F81BD"/>
+              <w:right w:val="single" w:sz="8" w:space="0" w:color="4F81BD"/>
+            </w:tcBorders>
+            <w:shd w:val="clear" w:color="auto" w:fill="FFFFFF" w:themeFill="background1"/>
+          </w:tcPr>
+          <w:p>
+            <w:pPr>
+              <w:spacing w:before="120" w:after="120"/>
+              <w:rPr>
+                <w:rFonts w:ascii="Times New Roman" w:hAnsi="Times New Roman" w:cs="Times New Roman"/>
+                <w:szCs w:val="24"/>
+              </w:rPr>
+            </w:pPr>
+            <w:r>
+              <w:rPr>
+                <w:rFonts w:ascii="Times New Roman" w:hAnsi="Times New Roman" w:cs="Times New Roman"/>
+                <w:szCs w:val="24"/>
+              </w:rPr>
+              <w:t>Đăng xuất tài khoản</w:t>
+            </w:r>
+            <w:r>
+              <w:rPr>
+                <w:rFonts w:ascii="Times New Roman" w:hAnsi="Times New Roman" w:cs="Times New Roman"/>
+                <w:szCs w:val="24"/>
+              </w:rPr>
+              <w:t xml:space="preserve"> đang dùng khỏi</w:t>
+            </w:r>
+            <w:r>
+              <w:rPr>
+                <w:rFonts w:ascii="Times New Roman" w:hAnsi="Times New Roman" w:cs="Times New Roman"/>
+                <w:szCs w:val="24"/>
+              </w:rPr>
+              <w:t xml:space="preserve"> phần mềm</w:t>
+            </w:r>
+          </w:p>
+        </w:tc>
+      </w:tr>
+      <w:tr>
+        <w:trPr>
+          <w:jc w:val="center"/>
+        </w:trPr>
+        <w:tc>
+          <w:tcPr>
+            <w:tcW w:w="2676" w:type="dxa"/>
+            <w:tcBorders>
+              <w:top w:val="single" w:sz="8" w:space="0" w:color="4F81BD"/>
+              <w:left w:val="single" w:sz="8" w:space="0" w:color="4F81BD"/>
+              <w:bottom w:val="single" w:sz="8" w:space="0" w:color="4F81BD"/>
+              <w:right w:val="single" w:sz="8" w:space="0" w:color="4F81BD"/>
+            </w:tcBorders>
+            <w:shd w:val="clear" w:color="auto" w:fill="FFFFFF" w:themeFill="background1"/>
+          </w:tcPr>
+          <w:p>
+            <w:pPr>
+              <w:spacing w:before="120" w:after="120"/>
+              <w:rPr>
+                <w:rFonts w:ascii="Times New Roman" w:hAnsi="Times New Roman" w:cs="Times New Roman"/>
+                <w:szCs w:val="24"/>
+              </w:rPr>
+            </w:pPr>
+            <w:r>
+              <w:rPr>
+                <w:rFonts w:ascii="Times New Roman" w:hAnsi="Times New Roman" w:cs="Times New Roman"/>
+                <w:szCs w:val="24"/>
+              </w:rPr>
+              <w:t>Quên mật khẩu</w:t>
+            </w:r>
+          </w:p>
+        </w:tc>
+        <w:tc>
+          <w:tcPr>
+            <w:tcW w:w="1914" w:type="dxa"/>
+            <w:tcBorders>
+              <w:top w:val="single" w:sz="8" w:space="0" w:color="4F81BD"/>
+              <w:left w:val="single" w:sz="8" w:space="0" w:color="4F81BD"/>
+              <w:bottom w:val="single" w:sz="8" w:space="0" w:color="4F81BD"/>
+              <w:right w:val="single" w:sz="8" w:space="0" w:color="4F81BD"/>
+            </w:tcBorders>
+            <w:shd w:val="clear" w:color="auto" w:fill="FFFFFF" w:themeFill="background1"/>
+          </w:tcPr>
+          <w:p>
+            <w:pPr>
+              <w:spacing w:before="120" w:after="120"/>
+              <w:rPr>
+                <w:rFonts w:ascii="Times New Roman" w:hAnsi="Times New Roman" w:cs="Times New Roman"/>
+                <w:szCs w:val="24"/>
+              </w:rPr>
+            </w:pPr>
+            <w:r>
+              <w:rPr>
+                <w:rFonts w:ascii="Times New Roman" w:hAnsi="Times New Roman" w:cs="Times New Roman"/>
+                <w:szCs w:val="24"/>
+              </w:rPr>
+              <w:t>UC_1.3</w:t>
+            </w:r>
+          </w:p>
+        </w:tc>
+        <w:tc>
+          <w:tcPr>
+            <w:tcW w:w="4500" w:type="dxa"/>
+            <w:tcBorders>
+              <w:top w:val="single" w:sz="8" w:space="0" w:color="4F81BD"/>
+              <w:left w:val="single" w:sz="8" w:space="0" w:color="4F81BD"/>
+              <w:bottom w:val="single" w:sz="8" w:space="0" w:color="4F81BD"/>
+              <w:right w:val="single" w:sz="8" w:space="0" w:color="4F81BD"/>
+            </w:tcBorders>
+            <w:shd w:val="clear" w:color="auto" w:fill="FFFFFF" w:themeFill="background1"/>
+          </w:tcPr>
+          <w:p>
+            <w:pPr>
+              <w:spacing w:before="120" w:after="120"/>
+              <w:rPr>
+                <w:rFonts w:ascii="Times New Roman" w:hAnsi="Times New Roman" w:cs="Times New Roman"/>
+                <w:szCs w:val="24"/>
+              </w:rPr>
+            </w:pPr>
+            <w:r>
+              <w:rPr>
+                <w:rFonts w:ascii="Times New Roman" w:hAnsi="Times New Roman" w:cs="Times New Roman"/>
+                <w:szCs w:val="24"/>
+              </w:rPr>
+              <w:t>Gửi mật khẩu ngẫu nhiên vào email người dùng</w:t>
+            </w:r>
+          </w:p>
+        </w:tc>
+      </w:tr>
+      <w:tr>
+        <w:trPr>
+          <w:jc w:val="center"/>
+        </w:trPr>
+        <w:tc>
+          <w:tcPr>
+            <w:tcW w:w="2676" w:type="dxa"/>
+            <w:tcBorders>
+              <w:top w:val="single" w:sz="8" w:space="0" w:color="4F81BD"/>
+              <w:left w:val="single" w:sz="8" w:space="0" w:color="4F81BD"/>
+              <w:bottom w:val="single" w:sz="8" w:space="0" w:color="4F81BD"/>
+              <w:right w:val="single" w:sz="8" w:space="0" w:color="4F81BD"/>
+            </w:tcBorders>
+            <w:shd w:val="clear" w:color="auto" w:fill="FFFFFF" w:themeFill="background1"/>
+          </w:tcPr>
+          <w:p>
+            <w:pPr>
+              <w:spacing w:before="120" w:after="120"/>
+              <w:rPr>
+                <w:rFonts w:ascii="Times New Roman" w:hAnsi="Times New Roman" w:cs="Times New Roman"/>
+                <w:szCs w:val="24"/>
+              </w:rPr>
+            </w:pPr>
+            <w:r>
+              <w:rPr>
+                <w:rFonts w:ascii="Times New Roman" w:hAnsi="Times New Roman" w:cs="Times New Roman"/>
+                <w:szCs w:val="24"/>
+              </w:rPr>
+              <w:t>Đổi mật khẩu</w:t>
+            </w:r>
+          </w:p>
+        </w:tc>
+        <w:tc>
+          <w:tcPr>
+            <w:tcW w:w="1914" w:type="dxa"/>
+            <w:tcBorders>
+              <w:top w:val="single" w:sz="8" w:space="0" w:color="4F81BD"/>
+              <w:left w:val="single" w:sz="8" w:space="0" w:color="4F81BD"/>
+              <w:bottom w:val="single" w:sz="8" w:space="0" w:color="4F81BD"/>
+              <w:right w:val="single" w:sz="8" w:space="0" w:color="4F81BD"/>
+            </w:tcBorders>
+            <w:shd w:val="clear" w:color="auto" w:fill="FFFFFF" w:themeFill="background1"/>
+          </w:tcPr>
+          <w:p>
+            <w:pPr>
+              <w:spacing w:before="120" w:after="120"/>
+              <w:rPr>
+                <w:rFonts w:ascii="Times New Roman" w:hAnsi="Times New Roman" w:cs="Times New Roman"/>
+                <w:szCs w:val="24"/>
+              </w:rPr>
+            </w:pPr>
+            <w:r>
+              <w:rPr>
+                <w:rFonts w:ascii="Times New Roman" w:hAnsi="Times New Roman" w:cs="Times New Roman"/>
+                <w:szCs w:val="24"/>
+              </w:rPr>
+              <w:t>UC_1.4</w:t>
+            </w:r>
+          </w:p>
+        </w:tc>
+        <w:tc>
+          <w:tcPr>
+            <w:tcW w:w="4500" w:type="dxa"/>
+            <w:tcBorders>
+              <w:top w:val="single" w:sz="8" w:space="0" w:color="4F81BD"/>
+              <w:left w:val="single" w:sz="8" w:space="0" w:color="4F81BD"/>
+              <w:bottom w:val="single" w:sz="8" w:space="0" w:color="4F81BD"/>
+              <w:right w:val="single" w:sz="8" w:space="0" w:color="4F81BD"/>
+            </w:tcBorders>
+            <w:shd w:val="clear" w:color="auto" w:fill="FFFFFF" w:themeFill="background1"/>
+          </w:tcPr>
+          <w:p>
+            <w:pPr>
+              <w:spacing w:before="120" w:after="120"/>
+              <w:rPr>
+                <w:rFonts w:ascii="Times New Roman" w:hAnsi="Times New Roman" w:cs="Times New Roman"/>
+                <w:szCs w:val="24"/>
+              </w:rPr>
+            </w:pPr>
+            <w:r>
+              <w:rPr>
+                <w:rFonts w:ascii="Times New Roman" w:hAnsi="Times New Roman" w:cs="Times New Roman"/>
+                <w:szCs w:val="24"/>
+              </w:rPr>
+              <w:t>Đổi mật khẩu mới cho người đang sử dụng phần mềm</w:t>
+            </w:r>
+          </w:p>
+        </w:tc>
+      </w:tr>
+      <w:tr>
+        <w:trPr>
+          <w:jc w:val="center"/>
+        </w:trPr>
+        <w:tc>
+          <w:tcPr>
+            <w:tcW w:w="9090" w:type="dxa"/>
+            <w:gridSpan w:val="3"/>
+            <w:tcBorders>
+              <w:top w:val="single" w:sz="8" w:space="0" w:color="4F81BD"/>
+              <w:left w:val="single" w:sz="8" w:space="0" w:color="4F81BD"/>
+              <w:bottom w:val="single" w:sz="8" w:space="0" w:color="4F81BD"/>
+              <w:right w:val="single" w:sz="8" w:space="0" w:color="4F81BD"/>
+            </w:tcBorders>
+            <w:shd w:val="clear" w:color="auto" w:fill="FFFFFF" w:themeFill="background1"/>
+          </w:tcPr>
+          <w:p>
+            <w:pPr>
+              <w:spacing w:before="120" w:after="120"/>
+              <w:rPr>
+                <w:rFonts w:ascii="Times New Roman" w:hAnsi="Times New Roman" w:cs="Times New Roman"/>
+                <w:b/>
+                <w:bCs/>
+                <w:szCs w:val="24"/>
+              </w:rPr>
+            </w:pPr>
+            <w:r>
+              <w:rPr>
+                <w:rFonts w:ascii="Times New Roman" w:hAnsi="Times New Roman" w:cs="Times New Roman"/>
+                <w:b/>
+                <w:bCs/>
+                <w:szCs w:val="24"/>
+              </w:rPr>
               <w:t>Khách Hàng</w:t>
             </w:r>
           </w:p>
@@ -8843,7 +9053,7 @@
                 <w:bCs/>
                 <w:szCs w:val="24"/>
               </w:rPr>
-              <w:t>Sản Phẩm</w:t>
+              <w:t>Sản phẩm</w:t>
             </w:r>
           </w:p>
         </w:tc>
@@ -8941,7 +9151,14 @@
                 <w:rFonts w:ascii="Times New Roman" w:hAnsi="Times New Roman" w:cs="Times New Roman"/>
                 <w:szCs w:val="24"/>
               </w:rPr>
-              <w:t xml:space="preserve"> sản phẩm</w:t>
+              <w:t xml:space="preserve"> </w:t>
+            </w:r>
+            <w:r>
+              <w:rPr>
+                <w:rFonts w:ascii="Times New Roman" w:hAnsi="Times New Roman" w:cs="Times New Roman"/>
+                <w:szCs w:val="24"/>
+              </w:rPr>
+              <w:t>sản phẩm</w:t>
             </w:r>
           </w:p>
         </w:tc>
@@ -9051,14 +9268,28 @@
                 <w:rFonts w:ascii="Times New Roman" w:hAnsi="Times New Roman" w:cs="Times New Roman"/>
                 <w:szCs w:val="24"/>
               </w:rPr>
-              <w:t>a 1 sản phẩm</w:t>
-            </w:r>
-            <w:r>
-              <w:rPr>
-                <w:rFonts w:ascii="Times New Roman" w:hAnsi="Times New Roman" w:cs="Times New Roman"/>
-                <w:szCs w:val="24"/>
-              </w:rPr>
-              <w:t xml:space="preserve"> cụ thế</w:t>
+              <w:t xml:space="preserve">a 1 </w:t>
+            </w:r>
+            <w:r>
+              <w:rPr>
+                <w:rFonts w:ascii="Times New Roman" w:hAnsi="Times New Roman" w:cs="Times New Roman"/>
+                <w:szCs w:val="24"/>
+              </w:rPr>
+              <w:t>sản phẩm</w:t>
+            </w:r>
+            <w:r>
+              <w:rPr>
+                <w:rFonts w:ascii="Times New Roman" w:hAnsi="Times New Roman" w:cs="Times New Roman"/>
+                <w:szCs w:val="24"/>
+              </w:rPr>
+              <w:t xml:space="preserve"> </w:t>
+            </w:r>
+            <w:r>
+              <w:rPr>
+                <w:rFonts w:ascii="Times New Roman" w:hAnsi="Times New Roman" w:cs="Times New Roman"/>
+                <w:szCs w:val="24"/>
+              </w:rPr>
+              <w:t>cụ thế</w:t>
             </w:r>
           </w:p>
         </w:tc>
@@ -9147,14 +9378,21 @@
                 <w:rFonts w:ascii="Times New Roman" w:hAnsi="Times New Roman" w:cs="Times New Roman"/>
                 <w:szCs w:val="24"/>
               </w:rPr>
-              <w:t xml:space="preserve">Thêm 1 </w:t>
-            </w:r>
-            <w:r>
-              <w:rPr>
-                <w:rFonts w:ascii="Times New Roman" w:hAnsi="Times New Roman" w:cs="Times New Roman"/>
-                <w:szCs w:val="24"/>
-              </w:rPr>
-              <w:t xml:space="preserve">sản phẩm </w:t>
+              <w:t xml:space="preserve">Thêm </w:t>
+            </w:r>
+            <w:r>
+              <w:rPr>
+                <w:rFonts w:ascii="Times New Roman" w:hAnsi="Times New Roman" w:cs="Times New Roman"/>
+                <w:szCs w:val="24"/>
+              </w:rPr>
+              <w:t>sản phẩm</w:t>
+            </w:r>
+            <w:r>
+              <w:rPr>
+                <w:rFonts w:ascii="Times New Roman" w:hAnsi="Times New Roman" w:cs="Times New Roman"/>
+                <w:szCs w:val="24"/>
+              </w:rPr>
+              <w:t xml:space="preserve"> </w:t>
             </w:r>
             <w:r>
               <w:rPr>
@@ -9250,14 +9488,21 @@
                 <w:rFonts w:ascii="Times New Roman" w:hAnsi="Times New Roman" w:cs="Times New Roman"/>
                 <w:szCs w:val="24"/>
               </w:rPr>
-              <w:t xml:space="preserve">Chỉnh sửa thông tin </w:t>
-            </w:r>
-            <w:r>
-              <w:rPr>
-                <w:rFonts w:ascii="Times New Roman" w:hAnsi="Times New Roman" w:cs="Times New Roman"/>
-                <w:szCs w:val="24"/>
-              </w:rPr>
-              <w:t xml:space="preserve">sản phẩm </w:t>
+              <w:t xml:space="preserve">Chỉnh sửa thông </w:t>
+            </w:r>
+            <w:r>
+              <w:rPr>
+                <w:rFonts w:ascii="Times New Roman" w:hAnsi="Times New Roman" w:cs="Times New Roman"/>
+                <w:szCs w:val="24"/>
+              </w:rPr>
+              <w:t>sản phẩm</w:t>
+            </w:r>
+            <w:r>
+              <w:rPr>
+                <w:rFonts w:ascii="Times New Roman" w:hAnsi="Times New Roman" w:cs="Times New Roman"/>
+                <w:szCs w:val="24"/>
+              </w:rPr>
+              <w:t xml:space="preserve"> </w:t>
             </w:r>
             <w:r>
               <w:rPr>
@@ -9360,7 +9605,21 @@
                 <w:rFonts w:ascii="Times New Roman" w:hAnsi="Times New Roman" w:cs="Times New Roman"/>
                 <w:szCs w:val="24"/>
               </w:rPr>
-              <w:t>sản phẩm khỏi danh sách</w:t>
+              <w:t>sản phẩm</w:t>
+            </w:r>
+            <w:r>
+              <w:rPr>
+                <w:rFonts w:ascii="Times New Roman" w:hAnsi="Times New Roman" w:cs="Times New Roman"/>
+                <w:szCs w:val="24"/>
+              </w:rPr>
+              <w:t xml:space="preserve"> </w:t>
+            </w:r>
+            <w:r>
+              <w:rPr>
+                <w:rFonts w:ascii="Times New Roman" w:hAnsi="Times New Roman" w:cs="Times New Roman"/>
+                <w:szCs w:val="24"/>
+              </w:rPr>
+              <w:t>khỏi danh sách</w:t>
             </w:r>
           </w:p>
         </w:tc>
@@ -9396,7 +9655,16 @@
                 <w:bCs/>
                 <w:szCs w:val="24"/>
               </w:rPr>
-              <w:t>Loại Hàng</w:t>
+              <w:t xml:space="preserve">Loại </w:t>
+            </w:r>
+            <w:r>
+              <w:rPr>
+                <w:rFonts w:ascii="Times New Roman" w:hAnsi="Times New Roman" w:cs="Times New Roman"/>
+                <w:b/>
+                <w:bCs/>
+                <w:szCs w:val="24"/>
+              </w:rPr>
+              <w:t>sản phẩm</w:t>
             </w:r>
           </w:p>
         </w:tc>
@@ -9429,6 +9697,7 @@
                 <w:rFonts w:ascii="Times New Roman" w:hAnsi="Times New Roman" w:cs="Times New Roman"/>
                 <w:szCs w:val="24"/>
               </w:rPr>
+              <w:lastRenderedPageBreak/>
               <w:t>Xem Thông tin</w:t>
             </w:r>
           </w:p>
@@ -9492,7 +9761,14 @@
                 <w:rFonts w:ascii="Times New Roman" w:hAnsi="Times New Roman" w:cs="Times New Roman"/>
                 <w:szCs w:val="24"/>
               </w:rPr>
-              <w:t>loại hàng</w:t>
+              <w:t xml:space="preserve">loại </w:t>
+            </w:r>
+            <w:r>
+              <w:rPr>
+                <w:rFonts w:ascii="Times New Roman" w:hAnsi="Times New Roman" w:cs="Times New Roman"/>
+                <w:szCs w:val="24"/>
+              </w:rPr>
+              <w:t>sản phẩm</w:t>
             </w:r>
           </w:p>
         </w:tc>
@@ -9581,7 +9857,35 @@
                 <w:rFonts w:ascii="Times New Roman" w:hAnsi="Times New Roman" w:cs="Times New Roman"/>
                 <w:szCs w:val="24"/>
               </w:rPr>
-              <w:t>Tìm kiếm thông tin của 1 loại hàng cụ thế</w:t>
+              <w:t xml:space="preserve">Tìm kiếm thông tin của 1 </w:t>
+            </w:r>
+            <w:r>
+              <w:rPr>
+                <w:rFonts w:ascii="Times New Roman" w:hAnsi="Times New Roman" w:cs="Times New Roman"/>
+                <w:szCs w:val="24"/>
+              </w:rPr>
+              <w:t xml:space="preserve">loại </w:t>
+            </w:r>
+            <w:r>
+              <w:rPr>
+                <w:rFonts w:ascii="Times New Roman" w:hAnsi="Times New Roman" w:cs="Times New Roman"/>
+                <w:szCs w:val="24"/>
+              </w:rPr>
+              <w:t>sản phẩm</w:t>
+            </w:r>
+            <w:r>
+              <w:rPr>
+                <w:rFonts w:ascii="Times New Roman" w:hAnsi="Times New Roman" w:cs="Times New Roman"/>
+                <w:szCs w:val="24"/>
+              </w:rPr>
+              <w:t xml:space="preserve"> </w:t>
+            </w:r>
+            <w:r>
+              <w:rPr>
+                <w:rFonts w:ascii="Times New Roman" w:hAnsi="Times New Roman" w:cs="Times New Roman"/>
+                <w:szCs w:val="24"/>
+              </w:rPr>
+              <w:t>cụ thế</w:t>
             </w:r>
           </w:p>
         </w:tc>
@@ -9670,7 +9974,35 @@
                 <w:rFonts w:ascii="Times New Roman" w:hAnsi="Times New Roman" w:cs="Times New Roman"/>
                 <w:szCs w:val="24"/>
               </w:rPr>
-              <w:t>Thêm 1 loại hàng mới</w:t>
+              <w:t xml:space="preserve">Thêm 1 </w:t>
+            </w:r>
+            <w:r>
+              <w:rPr>
+                <w:rFonts w:ascii="Times New Roman" w:hAnsi="Times New Roman" w:cs="Times New Roman"/>
+                <w:szCs w:val="24"/>
+              </w:rPr>
+              <w:t xml:space="preserve">loại </w:t>
+            </w:r>
+            <w:r>
+              <w:rPr>
+                <w:rFonts w:ascii="Times New Roman" w:hAnsi="Times New Roman" w:cs="Times New Roman"/>
+                <w:szCs w:val="24"/>
+              </w:rPr>
+              <w:t>sản phẩm</w:t>
+            </w:r>
+            <w:r>
+              <w:rPr>
+                <w:rFonts w:ascii="Times New Roman" w:hAnsi="Times New Roman" w:cs="Times New Roman"/>
+                <w:szCs w:val="24"/>
+              </w:rPr>
+              <w:t xml:space="preserve"> </w:t>
+            </w:r>
+            <w:r>
+              <w:rPr>
+                <w:rFonts w:ascii="Times New Roman" w:hAnsi="Times New Roman" w:cs="Times New Roman"/>
+                <w:szCs w:val="24"/>
+              </w:rPr>
+              <w:t>mới</w:t>
             </w:r>
           </w:p>
         </w:tc>
@@ -9703,7 +10035,6 @@
                 <w:rFonts w:ascii="Times New Roman" w:hAnsi="Times New Roman" w:cs="Times New Roman"/>
                 <w:szCs w:val="24"/>
               </w:rPr>
-              <w:lastRenderedPageBreak/>
               <w:t>Cập nhật</w:t>
             </w:r>
           </w:p>
@@ -9760,7 +10091,28 @@
                 <w:rFonts w:ascii="Times New Roman" w:hAnsi="Times New Roman" w:cs="Times New Roman"/>
                 <w:szCs w:val="24"/>
               </w:rPr>
-              <w:t>Chỉnh sửa thông tin loại hàng đã có trong danh sách</w:t>
+              <w:t xml:space="preserve">Chỉnh sửa thông tin </w:t>
+            </w:r>
+            <w:r>
+              <w:rPr>
+                <w:rFonts w:ascii="Times New Roman" w:hAnsi="Times New Roman" w:cs="Times New Roman"/>
+                <w:szCs w:val="24"/>
+              </w:rPr>
+              <w:t xml:space="preserve">loại </w:t>
+            </w:r>
+            <w:r>
+              <w:rPr>
+                <w:rFonts w:ascii="Times New Roman" w:hAnsi="Times New Roman" w:cs="Times New Roman"/>
+                <w:szCs w:val="24"/>
+              </w:rPr>
+              <w:t>sản phẩm</w:t>
+            </w:r>
+            <w:r>
+              <w:rPr>
+                <w:rFonts w:ascii="Times New Roman" w:hAnsi="Times New Roman" w:cs="Times New Roman"/>
+                <w:szCs w:val="24"/>
+              </w:rPr>
+              <w:t xml:space="preserve"> đã có trong danh sách</w:t>
             </w:r>
           </w:p>
         </w:tc>
@@ -9849,7 +10201,35 @@
                 <w:rFonts w:ascii="Times New Roman" w:hAnsi="Times New Roman" w:cs="Times New Roman"/>
                 <w:szCs w:val="24"/>
               </w:rPr>
-              <w:t>Xóa loại hàng khỏi danh sách</w:t>
+              <w:t xml:space="preserve">Xóa </w:t>
+            </w:r>
+            <w:r>
+              <w:rPr>
+                <w:rFonts w:ascii="Times New Roman" w:hAnsi="Times New Roman" w:cs="Times New Roman"/>
+                <w:szCs w:val="24"/>
+              </w:rPr>
+              <w:t xml:space="preserve">loại </w:t>
+            </w:r>
+            <w:r>
+              <w:rPr>
+                <w:rFonts w:ascii="Times New Roman" w:hAnsi="Times New Roman" w:cs="Times New Roman"/>
+                <w:szCs w:val="24"/>
+              </w:rPr>
+              <w:t>sản phẩm</w:t>
+            </w:r>
+            <w:r>
+              <w:rPr>
+                <w:rFonts w:ascii="Times New Roman" w:hAnsi="Times New Roman" w:cs="Times New Roman"/>
+                <w:szCs w:val="24"/>
+              </w:rPr>
+              <w:t xml:space="preserve"> </w:t>
+            </w:r>
+            <w:r>
+              <w:rPr>
+                <w:rFonts w:ascii="Times New Roman" w:hAnsi="Times New Roman" w:cs="Times New Roman"/>
+                <w:szCs w:val="24"/>
+              </w:rPr>
+              <w:t>khỏi danh sách</w:t>
             </w:r>
           </w:p>
         </w:tc>
@@ -9875,17 +10255,19 @@
               <w:spacing w:before="120" w:after="120"/>
               <w:rPr>
                 <w:rFonts w:ascii="Times New Roman" w:hAnsi="Times New Roman" w:cs="Times New Roman"/>
-                <w:szCs w:val="24"/>
-              </w:rPr>
-            </w:pPr>
-            <w:r>
-              <w:rPr>
-                <w:rFonts w:ascii="Times New Roman" w:hAnsi="Times New Roman" w:cs="Times New Roman"/>
                 <w:b/>
                 <w:bCs/>
                 <w:szCs w:val="24"/>
               </w:rPr>
-              <w:t>Kho Hàng</w:t>
+            </w:pPr>
+            <w:r>
+              <w:rPr>
+                <w:rFonts w:ascii="Times New Roman" w:hAnsi="Times New Roman" w:cs="Times New Roman"/>
+                <w:b/>
+                <w:bCs/>
+                <w:szCs w:val="24"/>
+              </w:rPr>
+              <w:t>Nguyên Liệu</w:t>
             </w:r>
           </w:p>
         </w:tc>
@@ -9974,7 +10356,14 @@
                 <w:rFonts w:ascii="Times New Roman" w:hAnsi="Times New Roman" w:cs="Times New Roman"/>
                 <w:szCs w:val="24"/>
               </w:rPr>
-              <w:t>Xem thông tin tất cả kho hàng</w:t>
+              <w:t xml:space="preserve">Xem thông tin tất cả </w:t>
+            </w:r>
+            <w:r>
+              <w:rPr>
+                <w:rFonts w:ascii="Times New Roman" w:hAnsi="Times New Roman" w:cs="Times New Roman"/>
+                <w:szCs w:val="24"/>
+              </w:rPr>
+              <w:t>nguyên liệu</w:t>
             </w:r>
           </w:p>
         </w:tc>
@@ -10063,7 +10452,35 @@
                 <w:rFonts w:ascii="Times New Roman" w:hAnsi="Times New Roman" w:cs="Times New Roman"/>
                 <w:szCs w:val="24"/>
               </w:rPr>
-              <w:t>Tìm kiếm thông tin của 1 kho hàng cụ thế</w:t>
+              <w:t xml:space="preserve">Tìm kiếm thông tin của 1 </w:t>
+            </w:r>
+            <w:r>
+              <w:rPr>
+                <w:rFonts w:ascii="Times New Roman" w:hAnsi="Times New Roman" w:cs="Times New Roman"/>
+                <w:szCs w:val="24"/>
+              </w:rPr>
+              <w:t>nguyên liệu</w:t>
+            </w:r>
+            <w:r>
+              <w:rPr>
+                <w:rFonts w:ascii="Times New Roman" w:hAnsi="Times New Roman" w:cs="Times New Roman"/>
+                <w:szCs w:val="24"/>
+              </w:rPr>
+              <w:t xml:space="preserve"> </w:t>
+            </w:r>
+            <w:r>
+              <w:rPr>
+                <w:rFonts w:ascii="Times New Roman" w:hAnsi="Times New Roman" w:cs="Times New Roman"/>
+                <w:szCs w:val="24"/>
+              </w:rPr>
+              <w:t>cụ th</w:t>
+            </w:r>
+            <w:r>
+              <w:rPr>
+                <w:rFonts w:ascii="Times New Roman" w:hAnsi="Times New Roman" w:cs="Times New Roman"/>
+                <w:szCs w:val="24"/>
+              </w:rPr>
+              <w:t>ể</w:t>
             </w:r>
           </w:p>
         </w:tc>
@@ -10152,7 +10569,28 @@
                 <w:rFonts w:ascii="Times New Roman" w:hAnsi="Times New Roman" w:cs="Times New Roman"/>
                 <w:szCs w:val="24"/>
               </w:rPr>
-              <w:t>Thêm 1 kho hàng mới</w:t>
+              <w:t xml:space="preserve">Thêm 1 </w:t>
+            </w:r>
+            <w:r>
+              <w:rPr>
+                <w:rFonts w:ascii="Times New Roman" w:hAnsi="Times New Roman" w:cs="Times New Roman"/>
+                <w:szCs w:val="24"/>
+              </w:rPr>
+              <w:t>nguyên liệu</w:t>
+            </w:r>
+            <w:r>
+              <w:rPr>
+                <w:rFonts w:ascii="Times New Roman" w:hAnsi="Times New Roman" w:cs="Times New Roman"/>
+                <w:szCs w:val="24"/>
+              </w:rPr>
+              <w:t xml:space="preserve"> </w:t>
+            </w:r>
+            <w:r>
+              <w:rPr>
+                <w:rFonts w:ascii="Times New Roman" w:hAnsi="Times New Roman" w:cs="Times New Roman"/>
+                <w:szCs w:val="24"/>
+              </w:rPr>
+              <w:t>mới</w:t>
             </w:r>
           </w:p>
         </w:tc>
@@ -10241,7 +10679,28 @@
                 <w:rFonts w:ascii="Times New Roman" w:hAnsi="Times New Roman" w:cs="Times New Roman"/>
                 <w:szCs w:val="24"/>
               </w:rPr>
-              <w:t>Chỉnh sửa thông tin kho hàng đã có trong danh sách</w:t>
+              <w:t xml:space="preserve">Chỉnh sửa thông </w:t>
+            </w:r>
+            <w:r>
+              <w:rPr>
+                <w:rFonts w:ascii="Times New Roman" w:hAnsi="Times New Roman" w:cs="Times New Roman"/>
+                <w:szCs w:val="24"/>
+              </w:rPr>
+              <w:t>nguyên liệu</w:t>
+            </w:r>
+            <w:r>
+              <w:rPr>
+                <w:rFonts w:ascii="Times New Roman" w:hAnsi="Times New Roman" w:cs="Times New Roman"/>
+                <w:szCs w:val="24"/>
+              </w:rPr>
+              <w:t xml:space="preserve"> </w:t>
+            </w:r>
+            <w:r>
+              <w:rPr>
+                <w:rFonts w:ascii="Times New Roman" w:hAnsi="Times New Roman" w:cs="Times New Roman"/>
+                <w:szCs w:val="24"/>
+              </w:rPr>
+              <w:t>đã có trong danh sách</w:t>
             </w:r>
           </w:p>
         </w:tc>
@@ -10330,7 +10789,28 @@
                 <w:rFonts w:ascii="Times New Roman" w:hAnsi="Times New Roman" w:cs="Times New Roman"/>
                 <w:szCs w:val="24"/>
               </w:rPr>
-              <w:t>Xóa kho hàng khỏi danh sách</w:t>
+              <w:t xml:space="preserve">Xóa </w:t>
+            </w:r>
+            <w:r>
+              <w:rPr>
+                <w:rFonts w:ascii="Times New Roman" w:hAnsi="Times New Roman" w:cs="Times New Roman"/>
+                <w:szCs w:val="24"/>
+              </w:rPr>
+              <w:t>nguyên liệu</w:t>
+            </w:r>
+            <w:r>
+              <w:rPr>
+                <w:rFonts w:ascii="Times New Roman" w:hAnsi="Times New Roman" w:cs="Times New Roman"/>
+                <w:szCs w:val="24"/>
+              </w:rPr>
+              <w:t xml:space="preserve"> </w:t>
+            </w:r>
+            <w:r>
+              <w:rPr>
+                <w:rFonts w:ascii="Times New Roman" w:hAnsi="Times New Roman" w:cs="Times New Roman"/>
+                <w:szCs w:val="24"/>
+              </w:rPr>
+              <w:t>khỏi danh sách</w:t>
             </w:r>
           </w:p>
         </w:tc>
@@ -10368,6 +10848,15 @@
               </w:rPr>
               <w:t>Nhà Cung Cấp</w:t>
             </w:r>
+            <w:r>
+              <w:rPr>
+                <w:rFonts w:ascii="Times New Roman" w:hAnsi="Times New Roman" w:cs="Times New Roman"/>
+                <w:b/>
+                <w:bCs/>
+                <w:szCs w:val="24"/>
+              </w:rPr>
+              <w:t xml:space="preserve"> (nguyên liệu)</w:t>
+            </w:r>
           </w:p>
         </w:tc>
       </w:tr>
@@ -10980,7 +11469,7 @@
                 <w:bCs/>
                 <w:szCs w:val="24"/>
               </w:rPr>
-              <w:t>Trạng Thái</w:t>
+              <w:t>Voucher</w:t>
             </w:r>
           </w:p>
         </w:tc>
@@ -11090,7 +11579,7 @@
                 <w:rFonts w:ascii="Times New Roman" w:hAnsi="Times New Roman" w:cs="Times New Roman"/>
                 <w:szCs w:val="24"/>
               </w:rPr>
-              <w:t>trạng thái</w:t>
+              <w:t>Voucher</w:t>
             </w:r>
           </w:p>
         </w:tc>
@@ -11214,7 +11703,14 @@
                 <w:rFonts w:ascii="Times New Roman" w:hAnsi="Times New Roman" w:cs="Times New Roman"/>
                 <w:szCs w:val="24"/>
               </w:rPr>
-              <w:t xml:space="preserve">trạng thái </w:t>
+              <w:t>Voucher</w:t>
+            </w:r>
+            <w:r>
+              <w:rPr>
+                <w:rFonts w:ascii="Times New Roman" w:hAnsi="Times New Roman" w:cs="Times New Roman"/>
+                <w:szCs w:val="24"/>
+              </w:rPr>
+              <w:t xml:space="preserve"> </w:t>
             </w:r>
             <w:r>
               <w:rPr>
@@ -11331,7 +11827,14 @@
                 <w:rFonts w:ascii="Times New Roman" w:hAnsi="Times New Roman" w:cs="Times New Roman"/>
                 <w:szCs w:val="24"/>
               </w:rPr>
-              <w:t xml:space="preserve">trạng thái </w:t>
+              <w:t>Voucher</w:t>
+            </w:r>
+            <w:r>
+              <w:rPr>
+                <w:rFonts w:ascii="Times New Roman" w:hAnsi="Times New Roman" w:cs="Times New Roman"/>
+                <w:szCs w:val="24"/>
+              </w:rPr>
+              <w:t xml:space="preserve"> </w:t>
             </w:r>
             <w:r>
               <w:rPr>
@@ -11371,6 +11874,7 @@
                 <w:rFonts w:ascii="Times New Roman" w:hAnsi="Times New Roman" w:cs="Times New Roman"/>
                 <w:szCs w:val="24"/>
               </w:rPr>
+              <w:lastRenderedPageBreak/>
               <w:t>Cập nhật</w:t>
             </w:r>
           </w:p>
@@ -11448,7 +11952,14 @@
                 <w:rFonts w:ascii="Times New Roman" w:hAnsi="Times New Roman" w:cs="Times New Roman"/>
                 <w:szCs w:val="24"/>
               </w:rPr>
-              <w:t xml:space="preserve">trạng thái </w:t>
+              <w:t>Voucher</w:t>
+            </w:r>
+            <w:r>
+              <w:rPr>
+                <w:rFonts w:ascii="Times New Roman" w:hAnsi="Times New Roman" w:cs="Times New Roman"/>
+                <w:szCs w:val="24"/>
+              </w:rPr>
+              <w:t xml:space="preserve"> </w:t>
             </w:r>
             <w:r>
               <w:rPr>
@@ -11565,7 +12076,14 @@
                 <w:rFonts w:ascii="Times New Roman" w:hAnsi="Times New Roman" w:cs="Times New Roman"/>
                 <w:szCs w:val="24"/>
               </w:rPr>
-              <w:t xml:space="preserve">trạng thái </w:t>
+              <w:t>Voucher</w:t>
+            </w:r>
+            <w:r>
+              <w:rPr>
+                <w:rFonts w:ascii="Times New Roman" w:hAnsi="Times New Roman" w:cs="Times New Roman"/>
+                <w:szCs w:val="24"/>
+              </w:rPr>
+              <w:t xml:space="preserve"> </w:t>
             </w:r>
             <w:r>
               <w:rPr>
@@ -11608,7 +12126,7 @@
                 <w:bCs/>
                 <w:szCs w:val="24"/>
               </w:rPr>
-              <w:t>Phương thức thanh toán</w:t>
+              <w:t>Table</w:t>
             </w:r>
           </w:p>
         </w:tc>
@@ -11641,7 +12159,6 @@
                 <w:rFonts w:ascii="Times New Roman" w:hAnsi="Times New Roman" w:cs="Times New Roman"/>
                 <w:szCs w:val="24"/>
               </w:rPr>
-              <w:lastRenderedPageBreak/>
               <w:t>Xem Thông tin</w:t>
             </w:r>
           </w:p>
@@ -11719,7 +12236,7 @@
                 <w:rFonts w:ascii="Times New Roman" w:hAnsi="Times New Roman" w:cs="Times New Roman"/>
                 <w:szCs w:val="24"/>
               </w:rPr>
-              <w:t>phương thức thanh toán</w:t>
+              <w:t>table</w:t>
             </w:r>
           </w:p>
         </w:tc>
@@ -11843,14 +12360,7 @@
                 <w:rFonts w:ascii="Times New Roman" w:hAnsi="Times New Roman" w:cs="Times New Roman"/>
                 <w:szCs w:val="24"/>
               </w:rPr>
-              <w:t xml:space="preserve">phương thức thanh toán </w:t>
-            </w:r>
-            <w:r>
-              <w:rPr>
-                <w:rFonts w:ascii="Times New Roman" w:hAnsi="Times New Roman" w:cs="Times New Roman"/>
-                <w:szCs w:val="24"/>
-              </w:rPr>
-              <w:t>cụ thế</w:t>
+              <w:t>table</w:t>
             </w:r>
           </w:p>
         </w:tc>
@@ -11960,7 +12470,14 @@
                 <w:rFonts w:ascii="Times New Roman" w:hAnsi="Times New Roman" w:cs="Times New Roman"/>
                 <w:szCs w:val="24"/>
               </w:rPr>
-              <w:t xml:space="preserve">phương thức thanh toán </w:t>
+              <w:t>table</w:t>
+            </w:r>
+            <w:r>
+              <w:rPr>
+                <w:rFonts w:ascii="Times New Roman" w:hAnsi="Times New Roman" w:cs="Times New Roman"/>
+                <w:szCs w:val="24"/>
+              </w:rPr>
+              <w:t xml:space="preserve"> </w:t>
             </w:r>
             <w:r>
               <w:rPr>
@@ -12077,14 +12594,21 @@
                 <w:rFonts w:ascii="Times New Roman" w:hAnsi="Times New Roman" w:cs="Times New Roman"/>
                 <w:szCs w:val="24"/>
               </w:rPr>
-              <w:t>phương thức thanh toán</w:t>
-            </w:r>
-            <w:r>
-              <w:rPr>
-                <w:rFonts w:ascii="Times New Roman" w:hAnsi="Times New Roman" w:cs="Times New Roman"/>
-                <w:szCs w:val="24"/>
-              </w:rPr>
-              <w:t xml:space="preserve"> đã có trong danh sách</w:t>
+              <w:t>table</w:t>
+            </w:r>
+            <w:r>
+              <w:rPr>
+                <w:rFonts w:ascii="Times New Roman" w:hAnsi="Times New Roman" w:cs="Times New Roman"/>
+                <w:szCs w:val="24"/>
+              </w:rPr>
+              <w:t xml:space="preserve"> </w:t>
+            </w:r>
+            <w:r>
+              <w:rPr>
+                <w:rFonts w:ascii="Times New Roman" w:hAnsi="Times New Roman" w:cs="Times New Roman"/>
+                <w:szCs w:val="24"/>
+              </w:rPr>
+              <w:t>đã có trong danh sách</w:t>
             </w:r>
           </w:p>
         </w:tc>
@@ -12194,7 +12718,14 @@
                 <w:rFonts w:ascii="Times New Roman" w:hAnsi="Times New Roman" w:cs="Times New Roman"/>
                 <w:szCs w:val="24"/>
               </w:rPr>
-              <w:t xml:space="preserve">phương thức thanh toán </w:t>
+              <w:t>table</w:t>
+            </w:r>
+            <w:r>
+              <w:rPr>
+                <w:rFonts w:ascii="Times New Roman" w:hAnsi="Times New Roman" w:cs="Times New Roman"/>
+                <w:szCs w:val="24"/>
+              </w:rPr>
+              <w:t xml:space="preserve"> </w:t>
             </w:r>
             <w:r>
               <w:rPr>
@@ -13487,6 +14018,7 @@
                 <w:rFonts w:ascii="Times New Roman" w:hAnsi="Times New Roman" w:cs="Times New Roman"/>
                 <w:szCs w:val="24"/>
               </w:rPr>
+              <w:lastRenderedPageBreak/>
               <w:t>Xem thông tin</w:t>
             </w:r>
           </w:p>
@@ -13665,7 +14197,6 @@
                 <w:rFonts w:cs="Calibri"/>
                 <w:szCs w:val="24"/>
               </w:rPr>
-              <w:lastRenderedPageBreak/>
               <w:t>Thêm</w:t>
             </w:r>
           </w:p>
@@ -13901,6 +14432,629 @@
                 <w:szCs w:val="24"/>
               </w:rPr>
               <w:t>Xóa nhân viên khỏi danh sách</w:t>
+            </w:r>
+          </w:p>
+        </w:tc>
+      </w:tr>
+      <w:tr>
+        <w:trPr>
+          <w:jc w:val="center"/>
+        </w:trPr>
+        <w:tc>
+          <w:tcPr>
+            <w:tcW w:w="9090" w:type="dxa"/>
+            <w:gridSpan w:val="3"/>
+            <w:tcBorders>
+              <w:top w:val="single" w:sz="8" w:space="0" w:color="4F81BD"/>
+              <w:left w:val="single" w:sz="8" w:space="0" w:color="4F81BD"/>
+              <w:bottom w:val="single" w:sz="8" w:space="0" w:color="4F81BD"/>
+              <w:right w:val="single" w:sz="8" w:space="0" w:color="4F81BD"/>
+            </w:tcBorders>
+            <w:shd w:val="clear" w:color="auto" w:fill="FFFFFF"/>
+          </w:tcPr>
+          <w:p>
+            <w:pPr>
+              <w:spacing w:before="120" w:after="120"/>
+              <w:rPr>
+                <w:rFonts w:cs="Calibri"/>
+                <w:szCs w:val="24"/>
+              </w:rPr>
+            </w:pPr>
+            <w:r>
+              <w:rPr>
+                <w:rFonts w:ascii="Times New Roman" w:hAnsi="Times New Roman" w:cs="Times New Roman"/>
+                <w:b/>
+                <w:bCs/>
+                <w:szCs w:val="24"/>
+              </w:rPr>
+              <w:t>Loại nguyên liệu</w:t>
+            </w:r>
+          </w:p>
+        </w:tc>
+      </w:tr>
+      <w:tr>
+        <w:trPr>
+          <w:jc w:val="center"/>
+        </w:trPr>
+        <w:tc>
+          <w:tcPr>
+            <w:tcW w:w="2676" w:type="dxa"/>
+            <w:tcBorders>
+              <w:top w:val="single" w:sz="8" w:space="0" w:color="4F81BD"/>
+              <w:left w:val="single" w:sz="8" w:space="0" w:color="4F81BD"/>
+              <w:bottom w:val="single" w:sz="8" w:space="0" w:color="4F81BD"/>
+              <w:right w:val="single" w:sz="8" w:space="0" w:color="4F81BD"/>
+            </w:tcBorders>
+            <w:shd w:val="clear" w:color="auto" w:fill="FFFFFF"/>
+          </w:tcPr>
+          <w:p>
+            <w:pPr>
+              <w:spacing w:before="120" w:after="120"/>
+              <w:rPr>
+                <w:rFonts w:ascii="Times New Roman" w:hAnsi="Times New Roman" w:cs="Times New Roman"/>
+                <w:b/>
+                <w:bCs/>
+                <w:szCs w:val="24"/>
+              </w:rPr>
+            </w:pPr>
+            <w:r>
+              <w:rPr>
+                <w:rFonts w:ascii="Times New Roman" w:hAnsi="Times New Roman" w:cs="Times New Roman"/>
+                <w:szCs w:val="24"/>
+              </w:rPr>
+              <w:t>Xem thông tin</w:t>
+            </w:r>
+          </w:p>
+        </w:tc>
+        <w:tc>
+          <w:tcPr>
+            <w:tcW w:w="1914" w:type="dxa"/>
+            <w:tcBorders>
+              <w:top w:val="single" w:sz="8" w:space="0" w:color="4F81BD"/>
+              <w:left w:val="single" w:sz="8" w:space="0" w:color="4F81BD"/>
+              <w:bottom w:val="single" w:sz="8" w:space="0" w:color="4F81BD"/>
+              <w:right w:val="single" w:sz="8" w:space="0" w:color="4F81BD"/>
+            </w:tcBorders>
+            <w:shd w:val="clear" w:color="auto" w:fill="FFFFFF"/>
+          </w:tcPr>
+          <w:p>
+            <w:pPr>
+              <w:spacing w:before="120" w:after="120"/>
+              <w:rPr>
+                <w:rFonts w:cs="Calibri"/>
+                <w:szCs w:val="24"/>
+              </w:rPr>
+            </w:pPr>
+            <w:r>
+              <w:rPr>
+                <w:rFonts w:ascii="Times New Roman" w:hAnsi="Times New Roman" w:cs="Times New Roman"/>
+                <w:szCs w:val="24"/>
+              </w:rPr>
+              <w:t>UC_1</w:t>
+            </w:r>
+            <w:r>
+              <w:rPr>
+                <w:rFonts w:ascii="Times New Roman" w:hAnsi="Times New Roman" w:cs="Times New Roman"/>
+                <w:szCs w:val="24"/>
+              </w:rPr>
+              <w:t>3</w:t>
+            </w:r>
+            <w:r>
+              <w:rPr>
+                <w:rFonts w:ascii="Times New Roman" w:hAnsi="Times New Roman" w:cs="Times New Roman"/>
+                <w:szCs w:val="24"/>
+              </w:rPr>
+              <w:t>.1</w:t>
+            </w:r>
+          </w:p>
+        </w:tc>
+        <w:tc>
+          <w:tcPr>
+            <w:tcW w:w="4500" w:type="dxa"/>
+            <w:tcBorders>
+              <w:top w:val="single" w:sz="8" w:space="0" w:color="4F81BD"/>
+              <w:left w:val="single" w:sz="8" w:space="0" w:color="4F81BD"/>
+              <w:bottom w:val="single" w:sz="8" w:space="0" w:color="4F81BD"/>
+              <w:right w:val="single" w:sz="8" w:space="0" w:color="4F81BD"/>
+            </w:tcBorders>
+            <w:shd w:val="clear" w:color="auto" w:fill="FFFFFF"/>
+          </w:tcPr>
+          <w:p>
+            <w:pPr>
+              <w:spacing w:before="120" w:after="120"/>
+              <w:rPr>
+                <w:rFonts w:cs="Calibri"/>
+                <w:szCs w:val="24"/>
+              </w:rPr>
+            </w:pPr>
+            <w:r>
+              <w:rPr>
+                <w:rFonts w:cs="Calibri"/>
+                <w:szCs w:val="24"/>
+              </w:rPr>
+              <w:t xml:space="preserve">Xem thông tin tất cả </w:t>
+            </w:r>
+            <w:r>
+              <w:rPr>
+                <w:rFonts w:cs="Calibri"/>
+                <w:szCs w:val="24"/>
+              </w:rPr>
+              <w:t>Loại nguyên liệu</w:t>
+            </w:r>
+            <w:r>
+              <w:rPr>
+                <w:rFonts w:cs="Calibri"/>
+                <w:szCs w:val="24"/>
+              </w:rPr>
+              <w:t xml:space="preserve"> </w:t>
+            </w:r>
+          </w:p>
+        </w:tc>
+      </w:tr>
+      <w:tr>
+        <w:trPr>
+          <w:jc w:val="center"/>
+        </w:trPr>
+        <w:tc>
+          <w:tcPr>
+            <w:tcW w:w="2676" w:type="dxa"/>
+            <w:tcBorders>
+              <w:top w:val="single" w:sz="8" w:space="0" w:color="4F81BD"/>
+              <w:left w:val="single" w:sz="8" w:space="0" w:color="4F81BD"/>
+              <w:bottom w:val="single" w:sz="8" w:space="0" w:color="4F81BD"/>
+              <w:right w:val="single" w:sz="8" w:space="0" w:color="4F81BD"/>
+            </w:tcBorders>
+            <w:shd w:val="clear" w:color="auto" w:fill="FFFFFF"/>
+          </w:tcPr>
+          <w:p>
+            <w:pPr>
+              <w:spacing w:before="120" w:after="120"/>
+              <w:rPr>
+                <w:rFonts w:ascii="Times New Roman" w:hAnsi="Times New Roman" w:cs="Times New Roman"/>
+                <w:szCs w:val="24"/>
+              </w:rPr>
+            </w:pPr>
+            <w:r>
+              <w:rPr>
+                <w:rFonts w:cs="Calibri"/>
+                <w:szCs w:val="24"/>
+              </w:rPr>
+              <w:t>Tìm Kiếm</w:t>
+            </w:r>
+          </w:p>
+        </w:tc>
+        <w:tc>
+          <w:tcPr>
+            <w:tcW w:w="1914" w:type="dxa"/>
+            <w:tcBorders>
+              <w:top w:val="single" w:sz="8" w:space="0" w:color="4F81BD"/>
+              <w:left w:val="single" w:sz="8" w:space="0" w:color="4F81BD"/>
+              <w:bottom w:val="single" w:sz="8" w:space="0" w:color="4F81BD"/>
+              <w:right w:val="single" w:sz="8" w:space="0" w:color="4F81BD"/>
+            </w:tcBorders>
+            <w:shd w:val="clear" w:color="auto" w:fill="FFFFFF"/>
+          </w:tcPr>
+          <w:p>
+            <w:pPr>
+              <w:spacing w:before="120" w:after="120"/>
+              <w:rPr>
+                <w:rFonts w:ascii="Times New Roman" w:hAnsi="Times New Roman" w:cs="Times New Roman"/>
+                <w:szCs w:val="24"/>
+              </w:rPr>
+            </w:pPr>
+            <w:r>
+              <w:rPr>
+                <w:rFonts w:cs="Calibri"/>
+                <w:szCs w:val="24"/>
+              </w:rPr>
+              <w:t>UC_1</w:t>
+            </w:r>
+            <w:r>
+              <w:rPr>
+                <w:rFonts w:cs="Calibri"/>
+                <w:szCs w:val="24"/>
+              </w:rPr>
+              <w:t>3</w:t>
+            </w:r>
+            <w:r>
+              <w:rPr>
+                <w:rFonts w:cs="Calibri"/>
+                <w:szCs w:val="24"/>
+              </w:rPr>
+              <w:t>.2</w:t>
+            </w:r>
+          </w:p>
+        </w:tc>
+        <w:tc>
+          <w:tcPr>
+            <w:tcW w:w="4500" w:type="dxa"/>
+            <w:tcBorders>
+              <w:top w:val="single" w:sz="8" w:space="0" w:color="4F81BD"/>
+              <w:left w:val="single" w:sz="8" w:space="0" w:color="4F81BD"/>
+              <w:bottom w:val="single" w:sz="8" w:space="0" w:color="4F81BD"/>
+              <w:right w:val="single" w:sz="8" w:space="0" w:color="4F81BD"/>
+            </w:tcBorders>
+            <w:shd w:val="clear" w:color="auto" w:fill="FFFFFF"/>
+          </w:tcPr>
+          <w:p>
+            <w:pPr>
+              <w:spacing w:before="120" w:after="120"/>
+              <w:rPr>
+                <w:rFonts w:cs="Calibri"/>
+                <w:szCs w:val="24"/>
+              </w:rPr>
+            </w:pPr>
+            <w:r>
+              <w:rPr>
+                <w:rFonts w:cs="Calibri"/>
+                <w:szCs w:val="24"/>
+              </w:rPr>
+              <w:t xml:space="preserve">Tìm kiếm thông tin của 1 </w:t>
+            </w:r>
+            <w:r>
+              <w:rPr>
+                <w:rFonts w:cs="Calibri"/>
+                <w:szCs w:val="24"/>
+              </w:rPr>
+              <w:t xml:space="preserve">Loại nguyên liệu </w:t>
+            </w:r>
+            <w:r>
+              <w:rPr>
+                <w:rFonts w:cs="Calibri"/>
+                <w:szCs w:val="24"/>
+              </w:rPr>
+              <w:t>cụ thể</w:t>
+            </w:r>
+          </w:p>
+        </w:tc>
+      </w:tr>
+      <w:tr>
+        <w:trPr>
+          <w:jc w:val="center"/>
+        </w:trPr>
+        <w:tc>
+          <w:tcPr>
+            <w:tcW w:w="2676" w:type="dxa"/>
+            <w:tcBorders>
+              <w:top w:val="single" w:sz="8" w:space="0" w:color="4F81BD"/>
+              <w:left w:val="single" w:sz="8" w:space="0" w:color="4F81BD"/>
+              <w:bottom w:val="single" w:sz="8" w:space="0" w:color="4F81BD"/>
+              <w:right w:val="single" w:sz="8" w:space="0" w:color="4F81BD"/>
+            </w:tcBorders>
+            <w:shd w:val="clear" w:color="auto" w:fill="FFFFFF"/>
+          </w:tcPr>
+          <w:p>
+            <w:pPr>
+              <w:spacing w:before="120" w:after="120"/>
+              <w:rPr>
+                <w:rFonts w:cs="Calibri"/>
+                <w:szCs w:val="24"/>
+              </w:rPr>
+            </w:pPr>
+            <w:r>
+              <w:rPr>
+                <w:rFonts w:cs="Calibri"/>
+                <w:szCs w:val="24"/>
+              </w:rPr>
+              <w:t>Thêm</w:t>
+            </w:r>
+          </w:p>
+        </w:tc>
+        <w:tc>
+          <w:tcPr>
+            <w:tcW w:w="1914" w:type="dxa"/>
+            <w:tcBorders>
+              <w:top w:val="single" w:sz="8" w:space="0" w:color="4F81BD"/>
+              <w:left w:val="single" w:sz="8" w:space="0" w:color="4F81BD"/>
+              <w:bottom w:val="single" w:sz="8" w:space="0" w:color="4F81BD"/>
+              <w:right w:val="single" w:sz="8" w:space="0" w:color="4F81BD"/>
+            </w:tcBorders>
+            <w:shd w:val="clear" w:color="auto" w:fill="FFFFFF"/>
+          </w:tcPr>
+          <w:p>
+            <w:pPr>
+              <w:spacing w:before="120" w:after="120"/>
+              <w:rPr>
+                <w:rFonts w:cs="Calibri"/>
+                <w:szCs w:val="24"/>
+              </w:rPr>
+            </w:pPr>
+            <w:r>
+              <w:rPr>
+                <w:rFonts w:cs="Calibri"/>
+                <w:szCs w:val="24"/>
+              </w:rPr>
+              <w:t>UC_1</w:t>
+            </w:r>
+            <w:r>
+              <w:rPr>
+                <w:rFonts w:cs="Calibri"/>
+                <w:szCs w:val="24"/>
+              </w:rPr>
+              <w:t>3</w:t>
+            </w:r>
+            <w:r>
+              <w:rPr>
+                <w:rFonts w:cs="Calibri"/>
+                <w:szCs w:val="24"/>
+              </w:rPr>
+              <w:t>.3</w:t>
+            </w:r>
+          </w:p>
+        </w:tc>
+        <w:tc>
+          <w:tcPr>
+            <w:tcW w:w="4500" w:type="dxa"/>
+            <w:tcBorders>
+              <w:top w:val="single" w:sz="8" w:space="0" w:color="4F81BD"/>
+              <w:left w:val="single" w:sz="8" w:space="0" w:color="4F81BD"/>
+              <w:bottom w:val="single" w:sz="8" w:space="0" w:color="4F81BD"/>
+              <w:right w:val="single" w:sz="8" w:space="0" w:color="4F81BD"/>
+            </w:tcBorders>
+            <w:shd w:val="clear" w:color="auto" w:fill="FFFFFF"/>
+          </w:tcPr>
+          <w:p>
+            <w:pPr>
+              <w:spacing w:before="120" w:after="120"/>
+              <w:rPr>
+                <w:rFonts w:cs="Calibri"/>
+                <w:szCs w:val="24"/>
+              </w:rPr>
+            </w:pPr>
+            <w:r>
+              <w:rPr>
+                <w:rFonts w:cs="Calibri"/>
+                <w:szCs w:val="24"/>
+              </w:rPr>
+              <w:t xml:space="preserve">Thêm 1 </w:t>
+            </w:r>
+            <w:r>
+              <w:rPr>
+                <w:rFonts w:cs="Calibri"/>
+                <w:szCs w:val="24"/>
+              </w:rPr>
+              <w:t xml:space="preserve">Loại nguyên liệu </w:t>
+            </w:r>
+            <w:r>
+              <w:rPr>
+                <w:rFonts w:cs="Calibri"/>
+                <w:szCs w:val="24"/>
+              </w:rPr>
+              <w:t>mới</w:t>
+            </w:r>
+          </w:p>
+        </w:tc>
+      </w:tr>
+      <w:tr>
+        <w:trPr>
+          <w:jc w:val="center"/>
+        </w:trPr>
+        <w:tc>
+          <w:tcPr>
+            <w:tcW w:w="2676" w:type="dxa"/>
+            <w:tcBorders>
+              <w:top w:val="single" w:sz="8" w:space="0" w:color="4F81BD"/>
+              <w:left w:val="single" w:sz="8" w:space="0" w:color="4F81BD"/>
+              <w:bottom w:val="single" w:sz="8" w:space="0" w:color="4F81BD"/>
+              <w:right w:val="single" w:sz="8" w:space="0" w:color="4F81BD"/>
+            </w:tcBorders>
+            <w:shd w:val="clear" w:color="auto" w:fill="FFFFFF"/>
+          </w:tcPr>
+          <w:p>
+            <w:pPr>
+              <w:spacing w:before="120" w:after="120"/>
+              <w:rPr>
+                <w:rFonts w:cs="Calibri"/>
+                <w:szCs w:val="24"/>
+              </w:rPr>
+            </w:pPr>
+            <w:r>
+              <w:rPr>
+                <w:rFonts w:cs="Calibri"/>
+                <w:szCs w:val="24"/>
+              </w:rPr>
+              <w:t>Cập nhật</w:t>
+            </w:r>
+          </w:p>
+        </w:tc>
+        <w:tc>
+          <w:tcPr>
+            <w:tcW w:w="1914" w:type="dxa"/>
+            <w:tcBorders>
+              <w:top w:val="single" w:sz="8" w:space="0" w:color="4F81BD"/>
+              <w:left w:val="single" w:sz="8" w:space="0" w:color="4F81BD"/>
+              <w:bottom w:val="single" w:sz="8" w:space="0" w:color="4F81BD"/>
+              <w:right w:val="single" w:sz="8" w:space="0" w:color="4F81BD"/>
+            </w:tcBorders>
+            <w:shd w:val="clear" w:color="auto" w:fill="FFFFFF"/>
+          </w:tcPr>
+          <w:p>
+            <w:pPr>
+              <w:spacing w:before="120" w:after="120"/>
+              <w:rPr>
+                <w:rFonts w:cs="Calibri"/>
+                <w:szCs w:val="24"/>
+              </w:rPr>
+            </w:pPr>
+            <w:r>
+              <w:rPr>
+                <w:rFonts w:cs="Calibri"/>
+                <w:szCs w:val="24"/>
+              </w:rPr>
+              <w:t>UC_1</w:t>
+            </w:r>
+            <w:r>
+              <w:rPr>
+                <w:rFonts w:cs="Calibri"/>
+                <w:szCs w:val="24"/>
+              </w:rPr>
+              <w:t>3</w:t>
+            </w:r>
+            <w:r>
+              <w:rPr>
+                <w:rFonts w:cs="Calibri"/>
+                <w:szCs w:val="24"/>
+              </w:rPr>
+              <w:t>.4</w:t>
+            </w:r>
+          </w:p>
+        </w:tc>
+        <w:tc>
+          <w:tcPr>
+            <w:tcW w:w="4500" w:type="dxa"/>
+            <w:tcBorders>
+              <w:top w:val="single" w:sz="8" w:space="0" w:color="4F81BD"/>
+              <w:left w:val="single" w:sz="8" w:space="0" w:color="4F81BD"/>
+              <w:bottom w:val="single" w:sz="8" w:space="0" w:color="4F81BD"/>
+              <w:right w:val="single" w:sz="8" w:space="0" w:color="4F81BD"/>
+            </w:tcBorders>
+            <w:shd w:val="clear" w:color="auto" w:fill="FFFFFF"/>
+          </w:tcPr>
+          <w:p>
+            <w:pPr>
+              <w:spacing w:before="120" w:after="120"/>
+              <w:rPr>
+                <w:rFonts w:cs="Calibri"/>
+                <w:szCs w:val="24"/>
+              </w:rPr>
+            </w:pPr>
+            <w:r>
+              <w:rPr>
+                <w:rFonts w:cs="Calibri"/>
+                <w:szCs w:val="24"/>
+              </w:rPr>
+              <w:t xml:space="preserve">Chỉnh sửa thông tin </w:t>
+            </w:r>
+            <w:r>
+              <w:rPr>
+                <w:rFonts w:cs="Calibri"/>
+                <w:szCs w:val="24"/>
+              </w:rPr>
+              <w:t xml:space="preserve">Loại nguyên liệu </w:t>
+            </w:r>
+            <w:r>
+              <w:rPr>
+                <w:rFonts w:cs="Calibri"/>
+                <w:szCs w:val="24"/>
+              </w:rPr>
+              <w:t>đã có trong danh sách</w:t>
+            </w:r>
+          </w:p>
+        </w:tc>
+      </w:tr>
+      <w:tr>
+        <w:trPr>
+          <w:jc w:val="center"/>
+        </w:trPr>
+        <w:tc>
+          <w:tcPr>
+            <w:tcW w:w="2676" w:type="dxa"/>
+            <w:tcBorders>
+              <w:top w:val="single" w:sz="8" w:space="0" w:color="4F81BD"/>
+              <w:left w:val="single" w:sz="8" w:space="0" w:color="4F81BD"/>
+              <w:bottom w:val="single" w:sz="8" w:space="0" w:color="4F81BD"/>
+              <w:right w:val="single" w:sz="8" w:space="0" w:color="4F81BD"/>
+            </w:tcBorders>
+            <w:shd w:val="clear" w:color="auto" w:fill="FFFFFF"/>
+          </w:tcPr>
+          <w:p>
+            <w:pPr>
+              <w:spacing w:before="120" w:after="120"/>
+              <w:rPr>
+                <w:rFonts w:cs="Calibri"/>
+                <w:szCs w:val="24"/>
+              </w:rPr>
+            </w:pPr>
+            <w:r>
+              <w:rPr>
+                <w:rFonts w:cs="Calibri"/>
+                <w:szCs w:val="24"/>
+              </w:rPr>
+              <w:t>Xóa</w:t>
+            </w:r>
+          </w:p>
+        </w:tc>
+        <w:tc>
+          <w:tcPr>
+            <w:tcW w:w="1914" w:type="dxa"/>
+            <w:tcBorders>
+              <w:top w:val="single" w:sz="8" w:space="0" w:color="4F81BD"/>
+              <w:left w:val="single" w:sz="8" w:space="0" w:color="4F81BD"/>
+              <w:bottom w:val="single" w:sz="8" w:space="0" w:color="4F81BD"/>
+              <w:right w:val="single" w:sz="8" w:space="0" w:color="4F81BD"/>
+            </w:tcBorders>
+            <w:shd w:val="clear" w:color="auto" w:fill="FFFFFF"/>
+          </w:tcPr>
+          <w:p>
+            <w:pPr>
+              <w:spacing w:before="120" w:after="120"/>
+              <w:rPr>
+                <w:rFonts w:cs="Calibri"/>
+                <w:szCs w:val="24"/>
+              </w:rPr>
+            </w:pPr>
+            <w:r>
+              <w:rPr>
+                <w:rFonts w:cs="Calibri"/>
+                <w:szCs w:val="24"/>
+              </w:rPr>
+              <w:t>UC_1</w:t>
+            </w:r>
+            <w:r>
+              <w:rPr>
+                <w:rFonts w:cs="Calibri"/>
+                <w:szCs w:val="24"/>
+              </w:rPr>
+              <w:t>3</w:t>
+            </w:r>
+            <w:r>
+              <w:rPr>
+                <w:rFonts w:cs="Calibri"/>
+                <w:szCs w:val="24"/>
+              </w:rPr>
+              <w:t>.5</w:t>
+            </w:r>
+          </w:p>
+        </w:tc>
+        <w:tc>
+          <w:tcPr>
+            <w:tcW w:w="4500" w:type="dxa"/>
+            <w:tcBorders>
+              <w:top w:val="single" w:sz="8" w:space="0" w:color="4F81BD"/>
+              <w:left w:val="single" w:sz="8" w:space="0" w:color="4F81BD"/>
+              <w:bottom w:val="single" w:sz="8" w:space="0" w:color="4F81BD"/>
+              <w:right w:val="single" w:sz="8" w:space="0" w:color="4F81BD"/>
+            </w:tcBorders>
+            <w:shd w:val="clear" w:color="auto" w:fill="FFFFFF"/>
+          </w:tcPr>
+          <w:p>
+            <w:pPr>
+              <w:spacing w:before="120" w:after="120"/>
+              <w:rPr>
+                <w:rFonts w:cs="Calibri"/>
+                <w:szCs w:val="24"/>
+              </w:rPr>
+            </w:pPr>
+            <w:r>
+              <w:rPr>
+                <w:rFonts w:cs="Calibri"/>
+                <w:szCs w:val="24"/>
+              </w:rPr>
+              <w:t xml:space="preserve">Xóa </w:t>
+            </w:r>
+            <w:r>
+              <w:rPr>
+                <w:rFonts w:cs="Calibri"/>
+                <w:szCs w:val="24"/>
+              </w:rPr>
+              <w:t xml:space="preserve">Loại nguyên liệu </w:t>
+            </w:r>
+            <w:r>
+              <w:rPr>
+                <w:rFonts w:cs="Calibri"/>
+                <w:szCs w:val="24"/>
+              </w:rPr>
+              <w:t>khỏi danh sách</w:t>
             </w:r>
           </w:p>
         </w:tc>
@@ -14269,27 +15423,64 @@
         </w:trPr>
         <w:tc>
           <w:tcPr>
-            <w:tcW w:w="7370" w:type="dxa"/>
-            <w:gridSpan w:val="3"/>
-          </w:tcPr>
-          <w:p>
-            <w:pPr>
-              <w:spacing w:line="276" w:lineRule="auto"/>
-              <w:rPr>
-                <w:rFonts w:ascii="Times New Roman" w:hAnsi="Times New Roman" w:cs="Times New Roman"/>
-                <w:b/>
-                <w:bCs/>
-                <w:szCs w:val="24"/>
-              </w:rPr>
-            </w:pPr>
-            <w:r>
-              <w:rPr>
-                <w:rFonts w:ascii="Times New Roman" w:hAnsi="Times New Roman" w:cs="Times New Roman"/>
-                <w:b/>
-                <w:bCs/>
-                <w:szCs w:val="24"/>
-              </w:rPr>
-              <w:t>Khách Hàng</w:t>
+            <w:tcW w:w="2660" w:type="dxa"/>
+          </w:tcPr>
+          <w:p>
+            <w:pPr>
+              <w:rPr>
+                <w:rFonts w:ascii="Times New Roman" w:hAnsi="Times New Roman" w:cs="Times New Roman"/>
+                <w:szCs w:val="24"/>
+              </w:rPr>
+            </w:pPr>
+            <w:r>
+              <w:rPr>
+                <w:rFonts w:ascii="Times New Roman" w:hAnsi="Times New Roman" w:cs="Times New Roman"/>
+                <w:szCs w:val="24"/>
+              </w:rPr>
+              <w:t>UC_1.</w:t>
+            </w:r>
+            <w:r>
+              <w:rPr>
+                <w:rFonts w:ascii="Times New Roman" w:hAnsi="Times New Roman" w:cs="Times New Roman"/>
+                <w:szCs w:val="24"/>
+              </w:rPr>
+              <w:t>4</w:t>
+            </w:r>
+          </w:p>
+        </w:tc>
+        <w:tc>
+          <w:tcPr>
+            <w:tcW w:w="2546" w:type="dxa"/>
+          </w:tcPr>
+          <w:p>
+            <w:pPr>
+              <w:rPr>
+                <w:rFonts w:ascii="Times New Roman" w:hAnsi="Times New Roman" w:cs="Times New Roman"/>
+              </w:rPr>
+            </w:pPr>
+            <w:r>
+              <w:rPr>
+                <w:rFonts w:ascii="Times New Roman" w:hAnsi="Times New Roman" w:cs="Times New Roman"/>
+              </w:rPr>
+              <w:t>x</w:t>
+            </w:r>
+          </w:p>
+        </w:tc>
+        <w:tc>
+          <w:tcPr>
+            <w:tcW w:w="2164" w:type="dxa"/>
+          </w:tcPr>
+          <w:p>
+            <w:pPr>
+              <w:rPr>
+                <w:rFonts w:ascii="Times New Roman" w:hAnsi="Times New Roman" w:cs="Times New Roman"/>
+              </w:rPr>
+            </w:pPr>
+            <w:r>
+              <w:rPr>
+                <w:rFonts w:ascii="Times New Roman" w:hAnsi="Times New Roman" w:cs="Times New Roman"/>
+              </w:rPr>
+              <w:t>x</w:t>
             </w:r>
           </w:p>
         </w:tc>
@@ -14301,54 +15492,28 @@
         </w:trPr>
         <w:tc>
           <w:tcPr>
-            <w:tcW w:w="2660" w:type="dxa"/>
+            <w:tcW w:w="7370" w:type="dxa"/>
+            <w:gridSpan w:val="3"/>
           </w:tcPr>
           <w:p>
             <w:pPr>
               <w:spacing w:line="276" w:lineRule="auto"/>
               <w:rPr>
                 <w:rFonts w:ascii="Times New Roman" w:hAnsi="Times New Roman" w:cs="Times New Roman"/>
-              </w:rPr>
-            </w:pPr>
-            <w:r>
-              <w:rPr>
-                <w:rFonts w:ascii="Times New Roman" w:hAnsi="Times New Roman" w:cs="Times New Roman"/>
-                <w:szCs w:val="24"/>
-              </w:rPr>
-              <w:t>UC_2.1</w:t>
-            </w:r>
-          </w:p>
-        </w:tc>
-        <w:tc>
-          <w:tcPr>
-            <w:tcW w:w="2546" w:type="dxa"/>
-          </w:tcPr>
-          <w:p>
-            <w:pPr>
-              <w:spacing w:line="276" w:lineRule="auto"/>
-              <w:rPr>
-                <w:rFonts w:ascii="Times New Roman" w:hAnsi="Times New Roman" w:cs="Times New Roman"/>
-              </w:rPr>
-            </w:pPr>
-            <w:r>
-              <w:rPr>
-                <w:rFonts w:ascii="Times New Roman" w:hAnsi="Times New Roman" w:cs="Times New Roman"/>
-              </w:rPr>
-              <w:t>x</w:t>
-            </w:r>
-          </w:p>
-        </w:tc>
-        <w:tc>
-          <w:tcPr>
-            <w:tcW w:w="2164" w:type="dxa"/>
-          </w:tcPr>
-          <w:p>
-            <w:pPr>
-              <w:spacing w:line="276" w:lineRule="auto"/>
-              <w:rPr>
-                <w:rFonts w:ascii="Times New Roman" w:hAnsi="Times New Roman" w:cs="Times New Roman"/>
-              </w:rPr>
-            </w:pPr>
+                <w:b/>
+                <w:bCs/>
+                <w:szCs w:val="24"/>
+              </w:rPr>
+            </w:pPr>
+            <w:r>
+              <w:rPr>
+                <w:rFonts w:ascii="Times New Roman" w:hAnsi="Times New Roman" w:cs="Times New Roman"/>
+                <w:b/>
+                <w:bCs/>
+                <w:szCs w:val="24"/>
+              </w:rPr>
+              <w:t>Khách Hàng</w:t>
+            </w:r>
           </w:p>
         </w:tc>
       </w:tr>
@@ -14373,7 +15538,7 @@
                 <w:rFonts w:ascii="Times New Roman" w:hAnsi="Times New Roman" w:cs="Times New Roman"/>
                 <w:szCs w:val="24"/>
               </w:rPr>
-              <w:t>UC_2.2</w:t>
+              <w:t>UC_2.1</w:t>
             </w:r>
           </w:p>
         </w:tc>
@@ -14407,6 +15572,12 @@
                 <w:rFonts w:ascii="Times New Roman" w:hAnsi="Times New Roman" w:cs="Times New Roman"/>
               </w:rPr>
             </w:pPr>
+            <w:r>
+              <w:rPr>
+                <w:rFonts w:ascii="Times New Roman" w:hAnsi="Times New Roman" w:cs="Times New Roman"/>
+              </w:rPr>
+              <w:t>x</w:t>
+            </w:r>
           </w:p>
         </w:tc>
       </w:tr>
@@ -14431,7 +15602,7 @@
                 <w:rFonts w:ascii="Times New Roman" w:hAnsi="Times New Roman" w:cs="Times New Roman"/>
                 <w:szCs w:val="24"/>
               </w:rPr>
-              <w:t>UC_2.3</w:t>
+              <w:t>UC_2.2</w:t>
             </w:r>
           </w:p>
         </w:tc>
@@ -14465,6 +15636,12 @@
                 <w:rFonts w:ascii="Times New Roman" w:hAnsi="Times New Roman" w:cs="Times New Roman"/>
               </w:rPr>
             </w:pPr>
+            <w:r>
+              <w:rPr>
+                <w:rFonts w:ascii="Times New Roman" w:hAnsi="Times New Roman" w:cs="Times New Roman"/>
+              </w:rPr>
+              <w:t>x</w:t>
+            </w:r>
           </w:p>
         </w:tc>
       </w:tr>
@@ -14489,7 +15666,7 @@
                 <w:rFonts w:ascii="Times New Roman" w:hAnsi="Times New Roman" w:cs="Times New Roman"/>
                 <w:szCs w:val="24"/>
               </w:rPr>
-              <w:t>UC_2.4</w:t>
+              <w:t>UC_2.3</w:t>
             </w:r>
           </w:p>
         </w:tc>
@@ -14523,6 +15700,12 @@
                 <w:rFonts w:ascii="Times New Roman" w:hAnsi="Times New Roman" w:cs="Times New Roman"/>
               </w:rPr>
             </w:pPr>
+            <w:r>
+              <w:rPr>
+                <w:rFonts w:ascii="Times New Roman" w:hAnsi="Times New Roman" w:cs="Times New Roman"/>
+              </w:rPr>
+              <w:t>x</w:t>
+            </w:r>
           </w:p>
         </w:tc>
       </w:tr>
@@ -14547,7 +15730,7 @@
                 <w:rFonts w:ascii="Times New Roman" w:hAnsi="Times New Roman" w:cs="Times New Roman"/>
                 <w:szCs w:val="24"/>
               </w:rPr>
-              <w:t>UC_2.5</w:t>
+              <w:t>UC_2.4</w:t>
             </w:r>
           </w:p>
         </w:tc>
@@ -14581,6 +15764,12 @@
                 <w:rFonts w:ascii="Times New Roman" w:hAnsi="Times New Roman" w:cs="Times New Roman"/>
               </w:rPr>
             </w:pPr>
+            <w:r>
+              <w:rPr>
+                <w:rFonts w:ascii="Times New Roman" w:hAnsi="Times New Roman" w:cs="Times New Roman"/>
+              </w:rPr>
+              <w:t>x</w:t>
+            </w:r>
           </w:p>
         </w:tc>
       </w:tr>
@@ -14591,27 +15780,59 @@
         </w:trPr>
         <w:tc>
           <w:tcPr>
-            <w:tcW w:w="7370" w:type="dxa"/>
-            <w:gridSpan w:val="3"/>
+            <w:tcW w:w="2660" w:type="dxa"/>
           </w:tcPr>
           <w:p>
             <w:pPr>
               <w:spacing w:line="276" w:lineRule="auto"/>
               <w:rPr>
                 <w:rFonts w:ascii="Times New Roman" w:hAnsi="Times New Roman" w:cs="Times New Roman"/>
-                <w:b/>
-                <w:bCs/>
-                <w:szCs w:val="24"/>
-              </w:rPr>
-            </w:pPr>
-            <w:r>
-              <w:rPr>
-                <w:rFonts w:ascii="Times New Roman" w:hAnsi="Times New Roman" w:cs="Times New Roman"/>
-                <w:b/>
-                <w:bCs/>
-                <w:szCs w:val="24"/>
-              </w:rPr>
-              <w:t>Nhân Viên</w:t>
+              </w:rPr>
+            </w:pPr>
+            <w:r>
+              <w:rPr>
+                <w:rFonts w:ascii="Times New Roman" w:hAnsi="Times New Roman" w:cs="Times New Roman"/>
+                <w:szCs w:val="24"/>
+              </w:rPr>
+              <w:t>UC_2.5</w:t>
+            </w:r>
+          </w:p>
+        </w:tc>
+        <w:tc>
+          <w:tcPr>
+            <w:tcW w:w="2546" w:type="dxa"/>
+          </w:tcPr>
+          <w:p>
+            <w:pPr>
+              <w:spacing w:line="276" w:lineRule="auto"/>
+              <w:rPr>
+                <w:rFonts w:ascii="Times New Roman" w:hAnsi="Times New Roman" w:cs="Times New Roman"/>
+              </w:rPr>
+            </w:pPr>
+            <w:r>
+              <w:rPr>
+                <w:rFonts w:ascii="Times New Roman" w:hAnsi="Times New Roman" w:cs="Times New Roman"/>
+              </w:rPr>
+              <w:t>x</w:t>
+            </w:r>
+          </w:p>
+        </w:tc>
+        <w:tc>
+          <w:tcPr>
+            <w:tcW w:w="2164" w:type="dxa"/>
+          </w:tcPr>
+          <w:p>
+            <w:pPr>
+              <w:spacing w:line="276" w:lineRule="auto"/>
+              <w:rPr>
+                <w:rFonts w:ascii="Times New Roman" w:hAnsi="Times New Roman" w:cs="Times New Roman"/>
+              </w:rPr>
+            </w:pPr>
+            <w:r>
+              <w:rPr>
+                <w:rFonts w:ascii="Times New Roman" w:hAnsi="Times New Roman" w:cs="Times New Roman"/>
+              </w:rPr>
+              <w:t>x</w:t>
             </w:r>
           </w:p>
         </w:tc>
@@ -14623,7 +15844,8 @@
         </w:trPr>
         <w:tc>
           <w:tcPr>
-            <w:tcW w:w="2660" w:type="dxa"/>
+            <w:tcW w:w="7370" w:type="dxa"/>
+            <w:gridSpan w:val="3"/>
           </w:tcPr>
           <w:p>
             <w:pPr>
@@ -14632,47 +15854,19 @@
                 <w:rFonts w:ascii="Times New Roman" w:hAnsi="Times New Roman" w:cs="Times New Roman"/>
                 <w:b/>
                 <w:bCs/>
-              </w:rPr>
-            </w:pPr>
-            <w:r>
-              <w:rPr>
-                <w:rFonts w:ascii="Times New Roman" w:hAnsi="Times New Roman" w:cs="Times New Roman"/>
-                <w:szCs w:val="24"/>
-              </w:rPr>
-              <w:t>UC_3.1</w:t>
-            </w:r>
-          </w:p>
-        </w:tc>
-        <w:tc>
-          <w:tcPr>
-            <w:tcW w:w="2546" w:type="dxa"/>
-          </w:tcPr>
-          <w:p>
-            <w:pPr>
-              <w:spacing w:line="276" w:lineRule="auto"/>
-              <w:rPr>
-                <w:rFonts w:ascii="Times New Roman" w:hAnsi="Times New Roman" w:cs="Times New Roman"/>
-              </w:rPr>
-            </w:pPr>
-            <w:r>
-              <w:rPr>
-                <w:rFonts w:ascii="Times New Roman" w:hAnsi="Times New Roman" w:cs="Times New Roman"/>
-              </w:rPr>
-              <w:t>x</w:t>
-            </w:r>
-          </w:p>
-        </w:tc>
-        <w:tc>
-          <w:tcPr>
-            <w:tcW w:w="2164" w:type="dxa"/>
-          </w:tcPr>
-          <w:p>
-            <w:pPr>
-              <w:spacing w:line="276" w:lineRule="auto"/>
-              <w:rPr>
-                <w:rFonts w:ascii="Times New Roman" w:hAnsi="Times New Roman" w:cs="Times New Roman"/>
-              </w:rPr>
-            </w:pPr>
+                <w:szCs w:val="24"/>
+              </w:rPr>
+            </w:pPr>
+            <w:r>
+              <w:rPr>
+                <w:rFonts w:ascii="Times New Roman" w:hAnsi="Times New Roman" w:cs="Times New Roman"/>
+                <w:b/>
+                <w:bCs/>
+                <w:szCs w:val="24"/>
+              </w:rPr>
+              <w:lastRenderedPageBreak/>
+              <w:t>Nhân Viên</w:t>
+            </w:r>
           </w:p>
         </w:tc>
       </w:tr>
@@ -14690,14 +15884,16 @@
               <w:spacing w:line="276" w:lineRule="auto"/>
               <w:rPr>
                 <w:rFonts w:ascii="Times New Roman" w:hAnsi="Times New Roman" w:cs="Times New Roman"/>
-              </w:rPr>
-            </w:pPr>
-            <w:r>
-              <w:rPr>
-                <w:rFonts w:ascii="Times New Roman" w:hAnsi="Times New Roman" w:cs="Times New Roman"/>
-                <w:szCs w:val="24"/>
-              </w:rPr>
-              <w:t>UC_3.2</w:t>
+                <w:b/>
+                <w:bCs/>
+              </w:rPr>
+            </w:pPr>
+            <w:r>
+              <w:rPr>
+                <w:rFonts w:ascii="Times New Roman" w:hAnsi="Times New Roman" w:cs="Times New Roman"/>
+                <w:szCs w:val="24"/>
+              </w:rPr>
+              <w:t>UC_3.1</w:t>
             </w:r>
           </w:p>
         </w:tc>
@@ -14755,7 +15951,7 @@
                 <w:rFonts w:ascii="Times New Roman" w:hAnsi="Times New Roman" w:cs="Times New Roman"/>
                 <w:szCs w:val="24"/>
               </w:rPr>
-              <w:t>UC_3.3</w:t>
+              <w:t>UC_3.2</w:t>
             </w:r>
           </w:p>
         </w:tc>
@@ -14813,7 +16009,7 @@
                 <w:rFonts w:ascii="Times New Roman" w:hAnsi="Times New Roman" w:cs="Times New Roman"/>
                 <w:szCs w:val="24"/>
               </w:rPr>
-              <w:t>UC_3.4</w:t>
+              <w:t>UC_3.3</w:t>
             </w:r>
           </w:p>
         </w:tc>
@@ -14871,7 +16067,7 @@
                 <w:rFonts w:ascii="Times New Roman" w:hAnsi="Times New Roman" w:cs="Times New Roman"/>
                 <w:szCs w:val="24"/>
               </w:rPr>
-              <w:t>UC_3.5</w:t>
+              <w:t>UC_3.4</w:t>
             </w:r>
           </w:p>
         </w:tc>
@@ -14915,28 +16111,54 @@
         </w:trPr>
         <w:tc>
           <w:tcPr>
-            <w:tcW w:w="7370" w:type="dxa"/>
-            <w:gridSpan w:val="3"/>
+            <w:tcW w:w="2660" w:type="dxa"/>
           </w:tcPr>
           <w:p>
             <w:pPr>
               <w:spacing w:line="276" w:lineRule="auto"/>
               <w:rPr>
                 <w:rFonts w:ascii="Times New Roman" w:hAnsi="Times New Roman" w:cs="Times New Roman"/>
-                <w:b/>
-                <w:bCs/>
-                <w:szCs w:val="24"/>
-              </w:rPr>
-            </w:pPr>
-            <w:r>
-              <w:rPr>
-                <w:rFonts w:ascii="Times New Roman" w:hAnsi="Times New Roman" w:cs="Times New Roman"/>
-                <w:b/>
-                <w:bCs/>
-                <w:szCs w:val="24"/>
-              </w:rPr>
-              <w:t>Sản Phẩm</w:t>
-            </w:r>
+              </w:rPr>
+            </w:pPr>
+            <w:r>
+              <w:rPr>
+                <w:rFonts w:ascii="Times New Roman" w:hAnsi="Times New Roman" w:cs="Times New Roman"/>
+                <w:szCs w:val="24"/>
+              </w:rPr>
+              <w:t>UC_3.5</w:t>
+            </w:r>
+          </w:p>
+        </w:tc>
+        <w:tc>
+          <w:tcPr>
+            <w:tcW w:w="2546" w:type="dxa"/>
+          </w:tcPr>
+          <w:p>
+            <w:pPr>
+              <w:spacing w:line="276" w:lineRule="auto"/>
+              <w:rPr>
+                <w:rFonts w:ascii="Times New Roman" w:hAnsi="Times New Roman" w:cs="Times New Roman"/>
+              </w:rPr>
+            </w:pPr>
+            <w:r>
+              <w:rPr>
+                <w:rFonts w:ascii="Times New Roman" w:hAnsi="Times New Roman" w:cs="Times New Roman"/>
+              </w:rPr>
+              <w:t>x</w:t>
+            </w:r>
+          </w:p>
+        </w:tc>
+        <w:tc>
+          <w:tcPr>
+            <w:tcW w:w="2164" w:type="dxa"/>
+          </w:tcPr>
+          <w:p>
+            <w:pPr>
+              <w:spacing w:line="276" w:lineRule="auto"/>
+              <w:rPr>
+                <w:rFonts w:ascii="Times New Roman" w:hAnsi="Times New Roman" w:cs="Times New Roman"/>
+              </w:rPr>
+            </w:pPr>
           </w:p>
         </w:tc>
       </w:tr>
@@ -14947,7 +16169,8 @@
         </w:trPr>
         <w:tc>
           <w:tcPr>
-            <w:tcW w:w="2660" w:type="dxa"/>
+            <w:tcW w:w="7370" w:type="dxa"/>
+            <w:gridSpan w:val="3"/>
           </w:tcPr>
           <w:p>
             <w:pPr>
@@ -14956,52 +16179,17 @@
                 <w:rFonts w:ascii="Times New Roman" w:hAnsi="Times New Roman" w:cs="Times New Roman"/>
                 <w:b/>
                 <w:bCs/>
-              </w:rPr>
-            </w:pPr>
-            <w:r>
-              <w:rPr>
-                <w:rFonts w:ascii="Times New Roman" w:hAnsi="Times New Roman" w:cs="Times New Roman"/>
-                <w:szCs w:val="24"/>
-              </w:rPr>
-              <w:t>UC_4.1</w:t>
-            </w:r>
-          </w:p>
-        </w:tc>
-        <w:tc>
-          <w:tcPr>
-            <w:tcW w:w="2546" w:type="dxa"/>
-          </w:tcPr>
-          <w:p>
-            <w:pPr>
-              <w:spacing w:line="276" w:lineRule="auto"/>
-              <w:rPr>
-                <w:rFonts w:ascii="Times New Roman" w:hAnsi="Times New Roman" w:cs="Times New Roman"/>
-              </w:rPr>
-            </w:pPr>
-            <w:r>
-              <w:rPr>
-                <w:rFonts w:ascii="Times New Roman" w:hAnsi="Times New Roman" w:cs="Times New Roman"/>
-              </w:rPr>
-              <w:t>x</w:t>
-            </w:r>
-          </w:p>
-        </w:tc>
-        <w:tc>
-          <w:tcPr>
-            <w:tcW w:w="2164" w:type="dxa"/>
-          </w:tcPr>
-          <w:p>
-            <w:pPr>
-              <w:spacing w:line="276" w:lineRule="auto"/>
-              <w:rPr>
-                <w:rFonts w:ascii="Times New Roman" w:hAnsi="Times New Roman" w:cs="Times New Roman"/>
-              </w:rPr>
-            </w:pPr>
-            <w:r>
-              <w:rPr>
-                <w:rFonts w:ascii="Times New Roman" w:hAnsi="Times New Roman" w:cs="Times New Roman"/>
-              </w:rPr>
-              <w:t>x</w:t>
+                <w:szCs w:val="24"/>
+              </w:rPr>
+            </w:pPr>
+            <w:r>
+              <w:rPr>
+                <w:rFonts w:ascii="Times New Roman" w:hAnsi="Times New Roman" w:cs="Times New Roman"/>
+                <w:b/>
+                <w:bCs/>
+                <w:szCs w:val="24"/>
+              </w:rPr>
+              <w:t>Sản Phẩm</w:t>
             </w:r>
           </w:p>
         </w:tc>
@@ -15020,14 +16208,16 @@
               <w:spacing w:line="276" w:lineRule="auto"/>
               <w:rPr>
                 <w:rFonts w:ascii="Times New Roman" w:hAnsi="Times New Roman" w:cs="Times New Roman"/>
-              </w:rPr>
-            </w:pPr>
-            <w:r>
-              <w:rPr>
-                <w:rFonts w:ascii="Times New Roman" w:hAnsi="Times New Roman" w:cs="Times New Roman"/>
-                <w:szCs w:val="24"/>
-              </w:rPr>
-              <w:t>UC_4.2</w:t>
+                <w:b/>
+                <w:bCs/>
+              </w:rPr>
+            </w:pPr>
+            <w:r>
+              <w:rPr>
+                <w:rFonts w:ascii="Times New Roman" w:hAnsi="Times New Roman" w:cs="Times New Roman"/>
+                <w:szCs w:val="24"/>
+              </w:rPr>
+              <w:t>UC_4.1</w:t>
             </w:r>
           </w:p>
         </w:tc>
@@ -15085,7 +16275,7 @@
                 <w:rFonts w:ascii="Times New Roman" w:hAnsi="Times New Roman" w:cs="Times New Roman"/>
                 <w:szCs w:val="24"/>
               </w:rPr>
-              <w:t>UC_4.3</w:t>
+              <w:t>UC_4.2</w:t>
             </w:r>
           </w:p>
         </w:tc>
@@ -15143,7 +16333,7 @@
                 <w:rFonts w:ascii="Times New Roman" w:hAnsi="Times New Roman" w:cs="Times New Roman"/>
                 <w:szCs w:val="24"/>
               </w:rPr>
-              <w:t>UC_4.4</w:t>
+              <w:t>UC_4.3</w:t>
             </w:r>
           </w:p>
         </w:tc>
@@ -15201,7 +16391,7 @@
                 <w:rFonts w:ascii="Times New Roman" w:hAnsi="Times New Roman" w:cs="Times New Roman"/>
                 <w:szCs w:val="24"/>
               </w:rPr>
-              <w:t>UC_4.5</w:t>
+              <w:t>UC_4.4</w:t>
             </w:r>
           </w:p>
         </w:tc>
@@ -15245,28 +16435,54 @@
         </w:trPr>
         <w:tc>
           <w:tcPr>
-            <w:tcW w:w="7370" w:type="dxa"/>
-            <w:gridSpan w:val="3"/>
+            <w:tcW w:w="2660" w:type="dxa"/>
           </w:tcPr>
           <w:p>
             <w:pPr>
               <w:spacing w:line="276" w:lineRule="auto"/>
               <w:rPr>
                 <w:rFonts w:ascii="Times New Roman" w:hAnsi="Times New Roman" w:cs="Times New Roman"/>
-                <w:b/>
-                <w:bCs/>
-                <w:szCs w:val="24"/>
-              </w:rPr>
-            </w:pPr>
-            <w:r>
-              <w:rPr>
-                <w:rFonts w:ascii="Times New Roman" w:hAnsi="Times New Roman" w:cs="Times New Roman"/>
-                <w:b/>
-                <w:bCs/>
-                <w:szCs w:val="24"/>
-              </w:rPr>
-              <w:t>Loại Hàng</w:t>
-            </w:r>
+              </w:rPr>
+            </w:pPr>
+            <w:r>
+              <w:rPr>
+                <w:rFonts w:ascii="Times New Roman" w:hAnsi="Times New Roman" w:cs="Times New Roman"/>
+                <w:szCs w:val="24"/>
+              </w:rPr>
+              <w:t>UC_4.5</w:t>
+            </w:r>
+          </w:p>
+        </w:tc>
+        <w:tc>
+          <w:tcPr>
+            <w:tcW w:w="2546" w:type="dxa"/>
+          </w:tcPr>
+          <w:p>
+            <w:pPr>
+              <w:spacing w:line="276" w:lineRule="auto"/>
+              <w:rPr>
+                <w:rFonts w:ascii="Times New Roman" w:hAnsi="Times New Roman" w:cs="Times New Roman"/>
+              </w:rPr>
+            </w:pPr>
+            <w:r>
+              <w:rPr>
+                <w:rFonts w:ascii="Times New Roman" w:hAnsi="Times New Roman" w:cs="Times New Roman"/>
+              </w:rPr>
+              <w:t>x</w:t>
+            </w:r>
+          </w:p>
+        </w:tc>
+        <w:tc>
+          <w:tcPr>
+            <w:tcW w:w="2164" w:type="dxa"/>
+          </w:tcPr>
+          <w:p>
+            <w:pPr>
+              <w:spacing w:line="276" w:lineRule="auto"/>
+              <w:rPr>
+                <w:rFonts w:ascii="Times New Roman" w:hAnsi="Times New Roman" w:cs="Times New Roman"/>
+              </w:rPr>
+            </w:pPr>
           </w:p>
         </w:tc>
       </w:tr>
@@ -15277,7 +16493,8 @@
         </w:trPr>
         <w:tc>
           <w:tcPr>
-            <w:tcW w:w="2660" w:type="dxa"/>
+            <w:tcW w:w="7370" w:type="dxa"/>
+            <w:gridSpan w:val="3"/>
           </w:tcPr>
           <w:p>
             <w:pPr>
@@ -15286,48 +16503,18 @@
                 <w:rFonts w:ascii="Times New Roman" w:hAnsi="Times New Roman" w:cs="Times New Roman"/>
                 <w:b/>
                 <w:bCs/>
-              </w:rPr>
-            </w:pPr>
-            <w:r>
-              <w:rPr>
-                <w:rFonts w:ascii="Times New Roman" w:hAnsi="Times New Roman" w:cs="Times New Roman"/>
-                <w:szCs w:val="24"/>
-              </w:rPr>
-              <w:lastRenderedPageBreak/>
-              <w:t>UC_5.1</w:t>
-            </w:r>
-          </w:p>
-        </w:tc>
-        <w:tc>
-          <w:tcPr>
-            <w:tcW w:w="2546" w:type="dxa"/>
-          </w:tcPr>
-          <w:p>
-            <w:pPr>
-              <w:spacing w:line="276" w:lineRule="auto"/>
-              <w:rPr>
-                <w:rFonts w:ascii="Times New Roman" w:hAnsi="Times New Roman" w:cs="Times New Roman"/>
-              </w:rPr>
-            </w:pPr>
-            <w:r>
-              <w:rPr>
-                <w:rFonts w:ascii="Times New Roman" w:hAnsi="Times New Roman" w:cs="Times New Roman"/>
-              </w:rPr>
-              <w:t>x</w:t>
-            </w:r>
-          </w:p>
-        </w:tc>
-        <w:tc>
-          <w:tcPr>
-            <w:tcW w:w="2164" w:type="dxa"/>
-          </w:tcPr>
-          <w:p>
-            <w:pPr>
-              <w:spacing w:line="276" w:lineRule="auto"/>
-              <w:rPr>
-                <w:rFonts w:ascii="Times New Roman" w:hAnsi="Times New Roman" w:cs="Times New Roman"/>
-              </w:rPr>
-            </w:pPr>
+                <w:szCs w:val="24"/>
+              </w:rPr>
+            </w:pPr>
+            <w:r>
+              <w:rPr>
+                <w:rFonts w:ascii="Times New Roman" w:hAnsi="Times New Roman" w:cs="Times New Roman"/>
+                <w:b/>
+                <w:bCs/>
+                <w:szCs w:val="24"/>
+              </w:rPr>
+              <w:t>Loại Hàng</w:t>
+            </w:r>
           </w:p>
         </w:tc>
       </w:tr>
@@ -15345,14 +16532,16 @@
               <w:spacing w:line="276" w:lineRule="auto"/>
               <w:rPr>
                 <w:rFonts w:ascii="Times New Roman" w:hAnsi="Times New Roman" w:cs="Times New Roman"/>
-              </w:rPr>
-            </w:pPr>
-            <w:r>
-              <w:rPr>
-                <w:rFonts w:ascii="Times New Roman" w:hAnsi="Times New Roman" w:cs="Times New Roman"/>
-                <w:szCs w:val="24"/>
-              </w:rPr>
-              <w:t>UC_5.2</w:t>
+                <w:b/>
+                <w:bCs/>
+              </w:rPr>
+            </w:pPr>
+            <w:r>
+              <w:rPr>
+                <w:rFonts w:ascii="Times New Roman" w:hAnsi="Times New Roman" w:cs="Times New Roman"/>
+                <w:szCs w:val="24"/>
+              </w:rPr>
+              <w:t>UC_5.1</w:t>
             </w:r>
           </w:p>
         </w:tc>
@@ -15410,7 +16599,7 @@
                 <w:rFonts w:ascii="Times New Roman" w:hAnsi="Times New Roman" w:cs="Times New Roman"/>
                 <w:szCs w:val="24"/>
               </w:rPr>
-              <w:t>UC_5.3</w:t>
+              <w:t>UC_5.2</w:t>
             </w:r>
           </w:p>
         </w:tc>
@@ -15468,7 +16657,7 @@
                 <w:rFonts w:ascii="Times New Roman" w:hAnsi="Times New Roman" w:cs="Times New Roman"/>
                 <w:szCs w:val="24"/>
               </w:rPr>
-              <w:t>UC_5.4</w:t>
+              <w:t>UC_5.3</w:t>
             </w:r>
           </w:p>
         </w:tc>
@@ -15526,7 +16715,7 @@
                 <w:rFonts w:ascii="Times New Roman" w:hAnsi="Times New Roman" w:cs="Times New Roman"/>
                 <w:szCs w:val="24"/>
               </w:rPr>
-              <w:t>UC_5.5</w:t>
+              <w:t>UC_5.4</w:t>
             </w:r>
           </w:p>
         </w:tc>
@@ -15570,28 +16759,54 @@
         </w:trPr>
         <w:tc>
           <w:tcPr>
-            <w:tcW w:w="7370" w:type="dxa"/>
-            <w:gridSpan w:val="3"/>
+            <w:tcW w:w="2660" w:type="dxa"/>
           </w:tcPr>
           <w:p>
             <w:pPr>
               <w:spacing w:line="276" w:lineRule="auto"/>
               <w:rPr>
                 <w:rFonts w:ascii="Times New Roman" w:hAnsi="Times New Roman" w:cs="Times New Roman"/>
-                <w:b/>
-                <w:bCs/>
-                <w:szCs w:val="24"/>
-              </w:rPr>
-            </w:pPr>
-            <w:r>
-              <w:rPr>
-                <w:rFonts w:ascii="Times New Roman" w:hAnsi="Times New Roman" w:cs="Times New Roman"/>
-                <w:b/>
-                <w:bCs/>
-                <w:szCs w:val="24"/>
-              </w:rPr>
-              <w:t>Kho Hàng</w:t>
-            </w:r>
+              </w:rPr>
+            </w:pPr>
+            <w:r>
+              <w:rPr>
+                <w:rFonts w:ascii="Times New Roman" w:hAnsi="Times New Roman" w:cs="Times New Roman"/>
+                <w:szCs w:val="24"/>
+              </w:rPr>
+              <w:t>UC_5.5</w:t>
+            </w:r>
+          </w:p>
+        </w:tc>
+        <w:tc>
+          <w:tcPr>
+            <w:tcW w:w="2546" w:type="dxa"/>
+          </w:tcPr>
+          <w:p>
+            <w:pPr>
+              <w:spacing w:line="276" w:lineRule="auto"/>
+              <w:rPr>
+                <w:rFonts w:ascii="Times New Roman" w:hAnsi="Times New Roman" w:cs="Times New Roman"/>
+              </w:rPr>
+            </w:pPr>
+            <w:r>
+              <w:rPr>
+                <w:rFonts w:ascii="Times New Roman" w:hAnsi="Times New Roman" w:cs="Times New Roman"/>
+              </w:rPr>
+              <w:t>x</w:t>
+            </w:r>
+          </w:p>
+        </w:tc>
+        <w:tc>
+          <w:tcPr>
+            <w:tcW w:w="2164" w:type="dxa"/>
+          </w:tcPr>
+          <w:p>
+            <w:pPr>
+              <w:spacing w:line="276" w:lineRule="auto"/>
+              <w:rPr>
+                <w:rFonts w:ascii="Times New Roman" w:hAnsi="Times New Roman" w:cs="Times New Roman"/>
+              </w:rPr>
+            </w:pPr>
           </w:p>
         </w:tc>
       </w:tr>
@@ -15602,7 +16817,8 @@
         </w:trPr>
         <w:tc>
           <w:tcPr>
-            <w:tcW w:w="2660" w:type="dxa"/>
+            <w:tcW w:w="7370" w:type="dxa"/>
+            <w:gridSpan w:val="3"/>
           </w:tcPr>
           <w:p>
             <w:pPr>
@@ -15611,47 +16827,18 @@
                 <w:rFonts w:ascii="Times New Roman" w:hAnsi="Times New Roman" w:cs="Times New Roman"/>
                 <w:b/>
                 <w:bCs/>
-              </w:rPr>
-            </w:pPr>
-            <w:r>
-              <w:rPr>
-                <w:rFonts w:ascii="Times New Roman" w:hAnsi="Times New Roman" w:cs="Times New Roman"/>
-                <w:szCs w:val="24"/>
-              </w:rPr>
-              <w:t>UC_6.1</w:t>
-            </w:r>
-          </w:p>
-        </w:tc>
-        <w:tc>
-          <w:tcPr>
-            <w:tcW w:w="2546" w:type="dxa"/>
-          </w:tcPr>
-          <w:p>
-            <w:pPr>
-              <w:spacing w:line="276" w:lineRule="auto"/>
-              <w:rPr>
-                <w:rFonts w:ascii="Times New Roman" w:hAnsi="Times New Roman" w:cs="Times New Roman"/>
-              </w:rPr>
-            </w:pPr>
-            <w:r>
-              <w:rPr>
-                <w:rFonts w:ascii="Times New Roman" w:hAnsi="Times New Roman" w:cs="Times New Roman"/>
-              </w:rPr>
-              <w:t>x</w:t>
-            </w:r>
-          </w:p>
-        </w:tc>
-        <w:tc>
-          <w:tcPr>
-            <w:tcW w:w="2164" w:type="dxa"/>
-          </w:tcPr>
-          <w:p>
-            <w:pPr>
-              <w:spacing w:line="276" w:lineRule="auto"/>
-              <w:rPr>
-                <w:rFonts w:ascii="Times New Roman" w:hAnsi="Times New Roman" w:cs="Times New Roman"/>
-              </w:rPr>
-            </w:pPr>
+                <w:szCs w:val="24"/>
+              </w:rPr>
+            </w:pPr>
+            <w:r>
+              <w:rPr>
+                <w:rFonts w:ascii="Times New Roman" w:hAnsi="Times New Roman" w:cs="Times New Roman"/>
+                <w:b/>
+                <w:bCs/>
+                <w:szCs w:val="24"/>
+              </w:rPr>
+              <w:t>Nguyên liệu</w:t>
+            </w:r>
           </w:p>
         </w:tc>
       </w:tr>
@@ -15669,14 +16856,16 @@
               <w:spacing w:line="276" w:lineRule="auto"/>
               <w:rPr>
                 <w:rFonts w:ascii="Times New Roman" w:hAnsi="Times New Roman" w:cs="Times New Roman"/>
-              </w:rPr>
-            </w:pPr>
-            <w:r>
-              <w:rPr>
-                <w:rFonts w:ascii="Times New Roman" w:hAnsi="Times New Roman" w:cs="Times New Roman"/>
-                <w:szCs w:val="24"/>
-              </w:rPr>
-              <w:t>UC_6.2</w:t>
+                <w:b/>
+                <w:bCs/>
+              </w:rPr>
+            </w:pPr>
+            <w:r>
+              <w:rPr>
+                <w:rFonts w:ascii="Times New Roman" w:hAnsi="Times New Roman" w:cs="Times New Roman"/>
+                <w:szCs w:val="24"/>
+              </w:rPr>
+              <w:t>UC_6.1</w:t>
             </w:r>
           </w:p>
         </w:tc>
@@ -15734,7 +16923,7 @@
                 <w:rFonts w:ascii="Times New Roman" w:hAnsi="Times New Roman" w:cs="Times New Roman"/>
                 <w:szCs w:val="24"/>
               </w:rPr>
-              <w:t>UC_6.3</w:t>
+              <w:t>UC_6.2</w:t>
             </w:r>
           </w:p>
         </w:tc>
@@ -15792,7 +16981,7 @@
                 <w:rFonts w:ascii="Times New Roman" w:hAnsi="Times New Roman" w:cs="Times New Roman"/>
                 <w:szCs w:val="24"/>
               </w:rPr>
-              <w:t>UC_6.4</w:t>
+              <w:t>UC_6.3</w:t>
             </w:r>
           </w:p>
         </w:tc>
@@ -15850,7 +17039,7 @@
                 <w:rFonts w:ascii="Times New Roman" w:hAnsi="Times New Roman" w:cs="Times New Roman"/>
                 <w:szCs w:val="24"/>
               </w:rPr>
-              <w:t>UC_6.5</w:t>
+              <w:t>UC_6.4</w:t>
             </w:r>
           </w:p>
         </w:tc>
@@ -15894,28 +17083,54 @@
         </w:trPr>
         <w:tc>
           <w:tcPr>
-            <w:tcW w:w="7370" w:type="dxa"/>
-            <w:gridSpan w:val="3"/>
+            <w:tcW w:w="2660" w:type="dxa"/>
           </w:tcPr>
           <w:p>
             <w:pPr>
               <w:spacing w:line="276" w:lineRule="auto"/>
               <w:rPr>
                 <w:rFonts w:ascii="Times New Roman" w:hAnsi="Times New Roman" w:cs="Times New Roman"/>
-                <w:b/>
-                <w:bCs/>
-                <w:szCs w:val="24"/>
-              </w:rPr>
-            </w:pPr>
-            <w:r>
-              <w:rPr>
-                <w:rFonts w:ascii="Times New Roman" w:hAnsi="Times New Roman" w:cs="Times New Roman"/>
-                <w:b/>
-                <w:bCs/>
-                <w:szCs w:val="24"/>
-              </w:rPr>
-              <w:t>Nhà Cung Cấp</w:t>
-            </w:r>
+              </w:rPr>
+            </w:pPr>
+            <w:r>
+              <w:rPr>
+                <w:rFonts w:ascii="Times New Roman" w:hAnsi="Times New Roman" w:cs="Times New Roman"/>
+                <w:szCs w:val="24"/>
+              </w:rPr>
+              <w:t>UC_6.5</w:t>
+            </w:r>
+          </w:p>
+        </w:tc>
+        <w:tc>
+          <w:tcPr>
+            <w:tcW w:w="2546" w:type="dxa"/>
+          </w:tcPr>
+          <w:p>
+            <w:pPr>
+              <w:spacing w:line="276" w:lineRule="auto"/>
+              <w:rPr>
+                <w:rFonts w:ascii="Times New Roman" w:hAnsi="Times New Roman" w:cs="Times New Roman"/>
+              </w:rPr>
+            </w:pPr>
+            <w:r>
+              <w:rPr>
+                <w:rFonts w:ascii="Times New Roman" w:hAnsi="Times New Roman" w:cs="Times New Roman"/>
+              </w:rPr>
+              <w:t>x</w:t>
+            </w:r>
+          </w:p>
+        </w:tc>
+        <w:tc>
+          <w:tcPr>
+            <w:tcW w:w="2164" w:type="dxa"/>
+          </w:tcPr>
+          <w:p>
+            <w:pPr>
+              <w:spacing w:line="276" w:lineRule="auto"/>
+              <w:rPr>
+                <w:rFonts w:ascii="Times New Roman" w:hAnsi="Times New Roman" w:cs="Times New Roman"/>
+              </w:rPr>
+            </w:pPr>
           </w:p>
         </w:tc>
       </w:tr>
@@ -15926,7 +17141,8 @@
         </w:trPr>
         <w:tc>
           <w:tcPr>
-            <w:tcW w:w="2660" w:type="dxa"/>
+            <w:tcW w:w="7370" w:type="dxa"/>
+            <w:gridSpan w:val="3"/>
           </w:tcPr>
           <w:p>
             <w:pPr>
@@ -15941,57 +17157,21 @@
             <w:r>
               <w:rPr>
                 <w:rFonts w:ascii="Times New Roman" w:hAnsi="Times New Roman" w:cs="Times New Roman"/>
-                <w:szCs w:val="24"/>
-              </w:rPr>
-              <w:t>UC_</w:t>
-            </w:r>
-            <w:r>
-              <w:rPr>
-                <w:rFonts w:ascii="Times New Roman" w:hAnsi="Times New Roman" w:cs="Times New Roman"/>
-                <w:szCs w:val="24"/>
-              </w:rPr>
-              <w:t>7</w:t>
-            </w:r>
-            <w:r>
-              <w:rPr>
-                <w:rFonts w:ascii="Times New Roman" w:hAnsi="Times New Roman" w:cs="Times New Roman"/>
-                <w:szCs w:val="24"/>
-              </w:rPr>
-              <w:t>.1</w:t>
-            </w:r>
-          </w:p>
-        </w:tc>
-        <w:tc>
-          <w:tcPr>
-            <w:tcW w:w="2546" w:type="dxa"/>
-          </w:tcPr>
-          <w:p>
-            <w:pPr>
-              <w:spacing w:line="276" w:lineRule="auto"/>
-              <w:rPr>
-                <w:rFonts w:ascii="Times New Roman" w:hAnsi="Times New Roman" w:cs="Times New Roman"/>
-                <w:szCs w:val="24"/>
-              </w:rPr>
-            </w:pPr>
-            <w:r>
-              <w:rPr>
-                <w:rFonts w:ascii="Times New Roman" w:hAnsi="Times New Roman" w:cs="Times New Roman"/>
-              </w:rPr>
-              <w:t>x</w:t>
-            </w:r>
-          </w:p>
-        </w:tc>
-        <w:tc>
-          <w:tcPr>
-            <w:tcW w:w="2164" w:type="dxa"/>
-          </w:tcPr>
-          <w:p>
-            <w:pPr>
-              <w:spacing w:line="276" w:lineRule="auto"/>
-              <w:rPr>
-                <w:rFonts w:ascii="Times New Roman" w:hAnsi="Times New Roman" w:cs="Times New Roman"/>
-              </w:rPr>
-            </w:pPr>
+                <w:b/>
+                <w:bCs/>
+                <w:szCs w:val="24"/>
+              </w:rPr>
+              <w:t>Nhà Cung Cấp</w:t>
+            </w:r>
+            <w:r>
+              <w:rPr>
+                <w:rFonts w:ascii="Times New Roman" w:hAnsi="Times New Roman" w:cs="Times New Roman"/>
+                <w:b/>
+                <w:bCs/>
+                <w:szCs w:val="24"/>
+              </w:rPr>
+              <w:t xml:space="preserve"> ( nguyên liệu)</w:t>
+            </w:r>
           </w:p>
         </w:tc>
       </w:tr>
@@ -16009,6 +17189,8 @@
               <w:spacing w:line="276" w:lineRule="auto"/>
               <w:rPr>
                 <w:rFonts w:ascii="Times New Roman" w:hAnsi="Times New Roman" w:cs="Times New Roman"/>
+                <w:b/>
+                <w:bCs/>
                 <w:szCs w:val="24"/>
               </w:rPr>
             </w:pPr>
@@ -16031,7 +17213,7 @@
                 <w:rFonts w:ascii="Times New Roman" w:hAnsi="Times New Roman" w:cs="Times New Roman"/>
                 <w:szCs w:val="24"/>
               </w:rPr>
-              <w:t>.2</w:t>
+              <w:t>.1</w:t>
             </w:r>
           </w:p>
         </w:tc>
@@ -16105,6 +17287,80 @@
                 <w:rFonts w:ascii="Times New Roman" w:hAnsi="Times New Roman" w:cs="Times New Roman"/>
                 <w:szCs w:val="24"/>
               </w:rPr>
+              <w:t>.2</w:t>
+            </w:r>
+          </w:p>
+        </w:tc>
+        <w:tc>
+          <w:tcPr>
+            <w:tcW w:w="2546" w:type="dxa"/>
+          </w:tcPr>
+          <w:p>
+            <w:pPr>
+              <w:spacing w:line="276" w:lineRule="auto"/>
+              <w:rPr>
+                <w:rFonts w:ascii="Times New Roman" w:hAnsi="Times New Roman" w:cs="Times New Roman"/>
+                <w:szCs w:val="24"/>
+              </w:rPr>
+            </w:pPr>
+            <w:r>
+              <w:rPr>
+                <w:rFonts w:ascii="Times New Roman" w:hAnsi="Times New Roman" w:cs="Times New Roman"/>
+              </w:rPr>
+              <w:t>x</w:t>
+            </w:r>
+          </w:p>
+        </w:tc>
+        <w:tc>
+          <w:tcPr>
+            <w:tcW w:w="2164" w:type="dxa"/>
+          </w:tcPr>
+          <w:p>
+            <w:pPr>
+              <w:spacing w:line="276" w:lineRule="auto"/>
+              <w:rPr>
+                <w:rFonts w:ascii="Times New Roman" w:hAnsi="Times New Roman" w:cs="Times New Roman"/>
+              </w:rPr>
+            </w:pPr>
+          </w:p>
+        </w:tc>
+      </w:tr>
+      <w:tr>
+        <w:trPr>
+          <w:trHeight w:val="439"/>
+          <w:jc w:val="center"/>
+        </w:trPr>
+        <w:tc>
+          <w:tcPr>
+            <w:tcW w:w="2660" w:type="dxa"/>
+          </w:tcPr>
+          <w:p>
+            <w:pPr>
+              <w:spacing w:line="276" w:lineRule="auto"/>
+              <w:rPr>
+                <w:rFonts w:ascii="Times New Roman" w:hAnsi="Times New Roman" w:cs="Times New Roman"/>
+                <w:szCs w:val="24"/>
+              </w:rPr>
+            </w:pPr>
+            <w:r>
+              <w:rPr>
+                <w:rFonts w:ascii="Times New Roman" w:hAnsi="Times New Roman" w:cs="Times New Roman"/>
+                <w:szCs w:val="24"/>
+              </w:rPr>
+              <w:t>UC_</w:t>
+            </w:r>
+            <w:r>
+              <w:rPr>
+                <w:rFonts w:ascii="Times New Roman" w:hAnsi="Times New Roman" w:cs="Times New Roman"/>
+                <w:szCs w:val="24"/>
+              </w:rPr>
+              <w:t>7</w:t>
+            </w:r>
+            <w:r>
+              <w:rPr>
+                <w:rFonts w:ascii="Times New Roman" w:hAnsi="Times New Roman" w:cs="Times New Roman"/>
+                <w:szCs w:val="24"/>
+              </w:rPr>
               <w:t>.3</w:t>
             </w:r>
           </w:p>
@@ -16318,7 +17574,7 @@
                 <w:bCs/>
                 <w:szCs w:val="24"/>
               </w:rPr>
-              <w:t>Trạng Thái</w:t>
+              <w:t>Voucher</w:t>
             </w:r>
           </w:p>
         </w:tc>
@@ -16347,6 +17603,7 @@
                 <w:rFonts w:ascii="Times New Roman" w:hAnsi="Times New Roman" w:cs="Times New Roman"/>
                 <w:szCs w:val="24"/>
               </w:rPr>
+              <w:lastRenderedPageBreak/>
               <w:t>UC_</w:t>
             </w:r>
             <w:r>
@@ -16722,7 +17979,7 @@
                 <w:bCs/>
                 <w:szCs w:val="24"/>
               </w:rPr>
-              <w:t>Phương thức thanh toán</w:t>
+              <w:t>Table</w:t>
             </w:r>
           </w:p>
         </w:tc>
@@ -16800,12 +18057,6 @@
                 <w:rFonts w:ascii="Times New Roman" w:hAnsi="Times New Roman" w:cs="Times New Roman"/>
               </w:rPr>
             </w:pPr>
-            <w:r>
-              <w:rPr>
-                <w:rFonts w:ascii="Times New Roman" w:hAnsi="Times New Roman" w:cs="Times New Roman"/>
-              </w:rPr>
-              <w:t>x</w:t>
-            </w:r>
           </w:p>
         </w:tc>
       </w:tr>
@@ -17228,7 +18479,6 @@
                 <w:rFonts w:ascii="Times New Roman" w:hAnsi="Times New Roman" w:cs="Times New Roman"/>
                 <w:szCs w:val="24"/>
               </w:rPr>
-              <w:lastRenderedPageBreak/>
               <w:t>UC_</w:t>
             </w:r>
             <w:r>
@@ -18185,6 +19435,297 @@
           <w:p/>
         </w:tc>
       </w:tr>
+      <w:tr>
+        <w:trPr>
+          <w:trHeight w:val="439"/>
+          <w:jc w:val="center"/>
+        </w:trPr>
+        <w:tc>
+          <w:tcPr>
+            <w:tcW w:w="2660" w:type="dxa"/>
+            <w:vAlign w:val="center"/>
+          </w:tcPr>
+          <w:p>
+            <w:r>
+              <w:rPr>
+                <w:b/>
+                <w:bCs/>
+              </w:rPr>
+              <w:t>Loại nguyên liệu</w:t>
+            </w:r>
+          </w:p>
+        </w:tc>
+        <w:tc>
+          <w:tcPr>
+            <w:tcW w:w="2546" w:type="dxa"/>
+          </w:tcPr>
+          <w:p>
+            <w:pPr>
+              <w:rPr>
+                <w:rFonts w:ascii="Times New Roman" w:hAnsi="Times New Roman" w:cs="Times New Roman"/>
+              </w:rPr>
+            </w:pPr>
+          </w:p>
+        </w:tc>
+        <w:tc>
+          <w:tcPr>
+            <w:tcW w:w="2164" w:type="dxa"/>
+          </w:tcPr>
+          <w:p/>
+        </w:tc>
+      </w:tr>
+      <w:tr>
+        <w:trPr>
+          <w:trHeight w:val="439"/>
+          <w:jc w:val="center"/>
+        </w:trPr>
+        <w:tc>
+          <w:tcPr>
+            <w:tcW w:w="2660" w:type="dxa"/>
+            <w:vAlign w:val="center"/>
+          </w:tcPr>
+          <w:p>
+            <w:pPr>
+              <w:rPr>
+                <w:b/>
+                <w:bCs/>
+              </w:rPr>
+            </w:pPr>
+            <w:r>
+              <w:lastRenderedPageBreak/>
+              <w:t>UC_1</w:t>
+            </w:r>
+            <w:r>
+              <w:t>3</w:t>
+            </w:r>
+            <w:r>
+              <w:t>.1</w:t>
+            </w:r>
+          </w:p>
+        </w:tc>
+        <w:tc>
+          <w:tcPr>
+            <w:tcW w:w="2546" w:type="dxa"/>
+            <w:vAlign w:val="center"/>
+          </w:tcPr>
+          <w:p>
+            <w:pPr>
+              <w:rPr>
+                <w:rFonts w:ascii="Times New Roman" w:hAnsi="Times New Roman" w:cs="Times New Roman"/>
+              </w:rPr>
+            </w:pPr>
+            <w:r>
+              <w:rPr>
+                <w:rFonts w:ascii="Times New Roman" w:hAnsi="Times New Roman" w:cs="Times New Roman"/>
+              </w:rPr>
+              <w:t>x</w:t>
+            </w:r>
+          </w:p>
+        </w:tc>
+        <w:tc>
+          <w:tcPr>
+            <w:tcW w:w="2164" w:type="dxa"/>
+            <w:vAlign w:val="center"/>
+          </w:tcPr>
+          <w:p/>
+        </w:tc>
+      </w:tr>
+      <w:tr>
+        <w:trPr>
+          <w:trHeight w:val="439"/>
+          <w:jc w:val="center"/>
+        </w:trPr>
+        <w:tc>
+          <w:tcPr>
+            <w:tcW w:w="2660" w:type="dxa"/>
+            <w:vAlign w:val="center"/>
+          </w:tcPr>
+          <w:p>
+            <w:r>
+              <w:t>UC_1</w:t>
+            </w:r>
+            <w:r>
+              <w:t>3</w:t>
+            </w:r>
+            <w:r>
+              <w:t>.2</w:t>
+            </w:r>
+          </w:p>
+        </w:tc>
+        <w:tc>
+          <w:tcPr>
+            <w:tcW w:w="2546" w:type="dxa"/>
+            <w:vAlign w:val="center"/>
+          </w:tcPr>
+          <w:p>
+            <w:pPr>
+              <w:rPr>
+                <w:rFonts w:ascii="Times New Roman" w:hAnsi="Times New Roman" w:cs="Times New Roman"/>
+              </w:rPr>
+            </w:pPr>
+            <w:r>
+              <w:rPr>
+                <w:rFonts w:ascii="Times New Roman" w:hAnsi="Times New Roman" w:cs="Times New Roman"/>
+              </w:rPr>
+              <w:t>x</w:t>
+            </w:r>
+          </w:p>
+        </w:tc>
+        <w:tc>
+          <w:tcPr>
+            <w:tcW w:w="2164" w:type="dxa"/>
+            <w:vAlign w:val="center"/>
+          </w:tcPr>
+          <w:p/>
+        </w:tc>
+      </w:tr>
+      <w:tr>
+        <w:trPr>
+          <w:trHeight w:val="439"/>
+          <w:jc w:val="center"/>
+        </w:trPr>
+        <w:tc>
+          <w:tcPr>
+            <w:tcW w:w="2660" w:type="dxa"/>
+            <w:vAlign w:val="center"/>
+          </w:tcPr>
+          <w:p>
+            <w:r>
+              <w:t>UC_1</w:t>
+            </w:r>
+            <w:r>
+              <w:t>3</w:t>
+            </w:r>
+            <w:r>
+              <w:t>.3</w:t>
+            </w:r>
+          </w:p>
+        </w:tc>
+        <w:tc>
+          <w:tcPr>
+            <w:tcW w:w="2546" w:type="dxa"/>
+            <w:vAlign w:val="center"/>
+          </w:tcPr>
+          <w:p>
+            <w:pPr>
+              <w:rPr>
+                <w:rFonts w:ascii="Times New Roman" w:hAnsi="Times New Roman" w:cs="Times New Roman"/>
+              </w:rPr>
+            </w:pPr>
+            <w:r>
+              <w:rPr>
+                <w:rFonts w:ascii="Times New Roman" w:hAnsi="Times New Roman" w:cs="Times New Roman"/>
+              </w:rPr>
+              <w:t>x</w:t>
+            </w:r>
+          </w:p>
+        </w:tc>
+        <w:tc>
+          <w:tcPr>
+            <w:tcW w:w="2164" w:type="dxa"/>
+            <w:vAlign w:val="center"/>
+          </w:tcPr>
+          <w:p/>
+        </w:tc>
+      </w:tr>
+      <w:tr>
+        <w:trPr>
+          <w:trHeight w:val="439"/>
+          <w:jc w:val="center"/>
+        </w:trPr>
+        <w:tc>
+          <w:tcPr>
+            <w:tcW w:w="2660" w:type="dxa"/>
+            <w:vAlign w:val="center"/>
+          </w:tcPr>
+          <w:p>
+            <w:r>
+              <w:t>UC_1</w:t>
+            </w:r>
+            <w:r>
+              <w:t>3</w:t>
+            </w:r>
+            <w:r>
+              <w:t>.4</w:t>
+            </w:r>
+          </w:p>
+        </w:tc>
+        <w:tc>
+          <w:tcPr>
+            <w:tcW w:w="2546" w:type="dxa"/>
+            <w:vAlign w:val="center"/>
+          </w:tcPr>
+          <w:p>
+            <w:pPr>
+              <w:rPr>
+                <w:rFonts w:ascii="Times New Roman" w:hAnsi="Times New Roman" w:cs="Times New Roman"/>
+              </w:rPr>
+            </w:pPr>
+            <w:r>
+              <w:rPr>
+                <w:rFonts w:ascii="Times New Roman" w:hAnsi="Times New Roman" w:cs="Times New Roman"/>
+              </w:rPr>
+              <w:t>x</w:t>
+            </w:r>
+          </w:p>
+        </w:tc>
+        <w:tc>
+          <w:tcPr>
+            <w:tcW w:w="2164" w:type="dxa"/>
+            <w:vAlign w:val="center"/>
+          </w:tcPr>
+          <w:p/>
+        </w:tc>
+      </w:tr>
+      <w:tr>
+        <w:trPr>
+          <w:trHeight w:val="439"/>
+          <w:jc w:val="center"/>
+        </w:trPr>
+        <w:tc>
+          <w:tcPr>
+            <w:tcW w:w="2660" w:type="dxa"/>
+            <w:vAlign w:val="center"/>
+          </w:tcPr>
+          <w:p>
+            <w:r>
+              <w:t>UC_1</w:t>
+            </w:r>
+            <w:r>
+              <w:t>3</w:t>
+            </w:r>
+            <w:r>
+              <w:t>.5</w:t>
+            </w:r>
+          </w:p>
+        </w:tc>
+        <w:tc>
+          <w:tcPr>
+            <w:tcW w:w="2546" w:type="dxa"/>
+            <w:vAlign w:val="center"/>
+          </w:tcPr>
+          <w:p>
+            <w:pPr>
+              <w:rPr>
+                <w:rFonts w:ascii="Times New Roman" w:hAnsi="Times New Roman" w:cs="Times New Roman"/>
+              </w:rPr>
+            </w:pPr>
+            <w:r>
+              <w:rPr>
+                <w:rFonts w:ascii="Times New Roman" w:hAnsi="Times New Roman" w:cs="Times New Roman"/>
+              </w:rPr>
+              <w:t>x</w:t>
+            </w:r>
+          </w:p>
+        </w:tc>
+        <w:tc>
+          <w:tcPr>
+            <w:tcW w:w="2164" w:type="dxa"/>
+            <w:vAlign w:val="center"/>
+          </w:tcPr>
+          <w:p/>
+        </w:tc>
+      </w:tr>
     </w:tbl>
     <w:p>
       <w:pPr>
@@ -18192,19 +19733,6 @@
           <w:rFonts w:ascii="Times New Roman" w:hAnsi="Times New Roman" w:cs="Times New Roman"/>
         </w:rPr>
       </w:pPr>
-    </w:p>
-    <w:p>
-      <w:pPr>
-        <w:rPr>
-          <w:rFonts w:ascii="Times New Roman" w:hAnsi="Times New Roman" w:cs="Times New Roman"/>
-        </w:rPr>
-      </w:pPr>
-      <w:r>
-        <w:rPr>
-          <w:rFonts w:ascii="Times New Roman" w:hAnsi="Times New Roman" w:cs="Times New Roman"/>
-        </w:rPr>
-        <w:br w:type="page"/>
-      </w:r>
     </w:p>
     <w:p>
       <w:pPr>
@@ -18222,7 +19750,6 @@
         <w:rPr>
           <w:rFonts w:ascii="Times New Roman" w:hAnsi="Times New Roman" w:cs="Times New Roman"/>
         </w:rPr>
-        <w:lastRenderedPageBreak/>
         <w:t>Thông tin của Use Case:</w:t>
       </w:r>
       <w:bookmarkEnd w:id="12"/>
@@ -18745,6 +20272,7 @@
               <w:rPr>
                 <w:noProof/>
               </w:rPr>
+              <w:lastRenderedPageBreak/>
               <w:drawing>
                 <wp:inline distT="0" distB="0" distL="0" distR="0" wp14:anchorId="314ADA83" wp14:editId="65F60A6B">
                   <wp:extent cx="5943600" cy="3511296"/>

</xml_diff>